<commit_message>
edits to hps 1 and 2
</commit_message>
<xml_diff>
--- a/Walter/TripReports/Book_01_10.docx
+++ b/Walter/TripReports/Book_01_10.docx
@@ -1,6 +1,6 @@
 
 <file path=word/document.xml><?xml version="1.0" encoding="utf-8"?>
-<w:document xmlns:wpc="http://schemas.microsoft.com/office/word/2010/wordprocessingCanvas" xmlns:mc="http://schemas.openxmlformats.org/markup-compatibility/2006" xmlns:o="urn:schemas-microsoft-com:office:office" xmlns:r="http://schemas.openxmlformats.org/officeDocument/2006/relationships" xmlns:m="http://schemas.openxmlformats.org/officeDocument/2006/math" xmlns:v="urn:schemas-microsoft-com:vml" xmlns:wp14="http://schemas.microsoft.com/office/word/2010/wordprocessingDrawing" xmlns:wp="http://schemas.openxmlformats.org/drawingml/2006/wordprocessingDrawing" xmlns:w10="urn:schemas-microsoft-com:office:word" xmlns:w="http://schemas.openxmlformats.org/wordprocessingml/2006/main" xmlns:w14="http://schemas.microsoft.com/office/word/2010/wordml" xmlns:w15="http://schemas.microsoft.com/office/word/2012/wordml" xmlns:wpg="http://schemas.microsoft.com/office/word/2010/wordprocessingGroup" xmlns:wpi="http://schemas.microsoft.com/office/word/2010/wordprocessingInk" xmlns:wne="http://schemas.microsoft.com/office/word/2006/wordml" xmlns:wps="http://schemas.microsoft.com/office/word/2010/wordprocessingShape" mc:Ignorable="w14 w15 wp14">
+<w:document xmlns:wpc="http://schemas.microsoft.com/office/word/2010/wordprocessingCanvas" xmlns:mc="http://schemas.openxmlformats.org/markup-compatibility/2006" xmlns:o="urn:schemas-microsoft-com:office:office" xmlns:r="http://schemas.openxmlformats.org/officeDocument/2006/relationships" xmlns:m="http://schemas.openxmlformats.org/officeDocument/2006/math" xmlns:v="urn:schemas-microsoft-com:vml" xmlns:wp14="http://schemas.microsoft.com/office/word/2010/wordprocessingDrawing" xmlns:wp="http://schemas.openxmlformats.org/drawingml/2006/wordprocessingDrawing" xmlns:w10="urn:schemas-microsoft-com:office:word" xmlns:w="http://schemas.openxmlformats.org/wordprocessingml/2006/main" xmlns:w14="http://schemas.microsoft.com/office/word/2010/wordml" xmlns:wpg="http://schemas.microsoft.com/office/word/2010/wordprocessingGroup" xmlns:wpi="http://schemas.microsoft.com/office/word/2010/wordprocessingInk" xmlns:wne="http://schemas.microsoft.com/office/word/2006/wordml" xmlns:wps="http://schemas.microsoft.com/office/word/2010/wordprocessingShape" mc:Ignorable="w14 wp14">
   <w:body>
     <w:p>
       <w:pPr>
@@ -95,7 +95,21 @@
           <w:sz w:val="24"/>
           <w:szCs w:val="24"/>
         </w:rPr>
-        <w:t xml:space="preserve">At this time in my life I was living in Arlington Virginia, and working in around Washington DC as a web developer. I had not yet married, and I was blessed with a wonderful group of likeminded friends who enjoy hiking </w:t>
+        <w:t>At this time in my life I was living in Arl</w:t>
+      </w:r>
+      <w:r>
+        <w:rPr>
+          <w:sz w:val="24"/>
+          <w:szCs w:val="24"/>
+        </w:rPr>
+        <w:t xml:space="preserve">ington Virginia, and working </w:t>
+      </w:r>
+      <w:r>
+        <w:rPr>
+          <w:sz w:val="24"/>
+          <w:szCs w:val="24"/>
+        </w:rPr>
+        <w:t xml:space="preserve">around Washington DC as a web developer. I had not yet married, and I was blessed with a wonderful group of likeminded friends who enjoy hiking </w:t>
       </w:r>
       <w:r>
         <w:rPr>
@@ -221,7 +235,21 @@
           <w:sz w:val="24"/>
           <w:szCs w:val="24"/>
         </w:rPr>
-        <w:t>o regulars and favorites we liked to do.</w:t>
+        <w:t xml:space="preserve">o regulars and favorites </w:t>
+      </w:r>
+      <w:r>
+        <w:rPr>
+          <w:sz w:val="24"/>
+          <w:szCs w:val="24"/>
+        </w:rPr>
+        <w:t>of ours</w:t>
+      </w:r>
+      <w:r>
+        <w:rPr>
+          <w:sz w:val="24"/>
+          <w:szCs w:val="24"/>
+        </w:rPr>
+        <w:t>.</w:t>
       </w:r>
     </w:p>
     <w:p>
@@ -314,7 +342,21 @@
           <w:sz w:val="24"/>
           <w:szCs w:val="24"/>
         </w:rPr>
-        <w:t xml:space="preserve">That night we camped out in the surrounding mountains, and the following morning the trip organizer suggested we drive the less than 60 miles along the Blue Ridge Parkway to Mount Mitchell the </w:t>
+        <w:t>That night we camped out in the surrounding mountains, and the following morning the trip organizer sug</w:t>
+      </w:r>
+      <w:r>
+        <w:rPr>
+          <w:sz w:val="24"/>
+          <w:szCs w:val="24"/>
+        </w:rPr>
+        <w:t>gested we drive the less than sixty</w:t>
+      </w:r>
+      <w:r>
+        <w:rPr>
+          <w:sz w:val="24"/>
+          <w:szCs w:val="24"/>
+        </w:rPr>
+        <w:t xml:space="preserve"> miles along the Blue Ridge Parkway to Mount Mitchell the </w:t>
       </w:r>
       <w:r>
         <w:rPr>
@@ -803,7 +845,21 @@
           <w:sz w:val="24"/>
           <w:szCs w:val="24"/>
         </w:rPr>
-        <w:t xml:space="preserve">. In the 1830s, his measurements proved the 6,684-foot peak was the highest in the East, surpassing Grandfather Mountain 60 miles northeast.  </w:t>
+        <w:t>. In the 1830s, his measurements proved the 6,684-foot peak was the highest in the East, su</w:t>
+      </w:r>
+      <w:r>
+        <w:rPr>
+          <w:sz w:val="24"/>
+          <w:szCs w:val="24"/>
+        </w:rPr>
+        <w:t>rpassing Grandfather Mountain sixty</w:t>
+      </w:r>
+      <w:r>
+        <w:rPr>
+          <w:sz w:val="24"/>
+          <w:szCs w:val="24"/>
+        </w:rPr>
+        <w:t xml:space="preserve"> miles northeast.  </w:t>
       </w:r>
       <w:r>
         <w:rPr>
@@ -1043,7 +1099,21 @@
           <w:sz w:val="24"/>
           <w:szCs w:val="24"/>
         </w:rPr>
-        <w:t xml:space="preserve">We got up early Labor Day morning to begin the three hour drive west from Arlington, VA.  </w:t>
+        <w:t xml:space="preserve">We got up early Labor Day </w:t>
+      </w:r>
+      <w:r>
+        <w:rPr>
+          <w:sz w:val="24"/>
+          <w:szCs w:val="24"/>
+        </w:rPr>
+        <w:t xml:space="preserve">morning to begin the </w:t>
+      </w:r>
+      <w:r>
+        <w:rPr>
+          <w:sz w:val="24"/>
+          <w:szCs w:val="24"/>
+        </w:rPr>
+        <w:t xml:space="preserve">drive west from Arlington, VA.  </w:t>
       </w:r>
       <w:r>
         <w:rPr>
@@ -1141,14 +1211,28 @@
           <w:sz w:val="24"/>
           <w:szCs w:val="24"/>
         </w:rPr>
-        <w:t xml:space="preserve"> drive.  After another 16 miles on US-48 we entered the state of West Virginia</w:t>
-      </w:r>
-      <w:r>
-        <w:rPr>
-          <w:sz w:val="24"/>
-          <w:szCs w:val="24"/>
-        </w:rPr>
-        <w:t xml:space="preserve">, and 30 miles into West Virginia we turned south onto  highway 220 </w:t>
+        <w:t xml:space="preserve"> drive.  After another sixteen</w:t>
+      </w:r>
+      <w:r>
+        <w:rPr>
+          <w:sz w:val="24"/>
+          <w:szCs w:val="24"/>
+        </w:rPr>
+        <w:t xml:space="preserve"> miles on US-48 we entered the state of West Virginia</w:t>
+      </w:r>
+      <w:r>
+        <w:rPr>
+          <w:sz w:val="24"/>
+          <w:szCs w:val="24"/>
+        </w:rPr>
+        <w:t>, and thirty</w:t>
+      </w:r>
+      <w:r>
+        <w:rPr>
+          <w:sz w:val="24"/>
+          <w:szCs w:val="24"/>
+        </w:rPr>
+        <w:t xml:space="preserve"> miles into West Virginia we turned south onto  highway 220 </w:t>
       </w:r>
       <w:r>
         <w:rPr>
@@ -1282,7 +1366,14 @@
           <w:sz w:val="24"/>
           <w:szCs w:val="24"/>
         </w:rPr>
-        <w:t>tall cliffs on the face of Seneca Rocks</w:t>
+        <w:t xml:space="preserve">tall cliffs </w:t>
+      </w:r>
+      <w:r>
+        <w:rPr>
+          <w:sz w:val="24"/>
+          <w:szCs w:val="24"/>
+        </w:rPr>
+        <w:t>of its face</w:t>
       </w:r>
       <w:r>
         <w:rPr>
@@ -1897,7 +1988,21 @@
           <w:sz w:val="24"/>
           <w:szCs w:val="24"/>
         </w:rPr>
-        <w:t xml:space="preserve"> as the crest drop rather sharply at that aspect.</w:t>
+        <w:t xml:space="preserve"> as the crest drop</w:t>
+      </w:r>
+      <w:r>
+        <w:rPr>
+          <w:sz w:val="24"/>
+          <w:szCs w:val="24"/>
+        </w:rPr>
+        <w:t>s</w:t>
+      </w:r>
+      <w:r>
+        <w:rPr>
+          <w:sz w:val="24"/>
+          <w:szCs w:val="24"/>
+        </w:rPr>
+        <w:t xml:space="preserve"> rather sharply at that aspect.</w:t>
       </w:r>
       <w:r>
         <w:rPr>
@@ -2091,6 +2196,8 @@
         </w:rPr>
         <w:t>The summit is covered in too many trees to allow for any long distance views.</w:t>
       </w:r>
+      <w:bookmarkStart w:id="0" w:name="_GoBack"/>
+      <w:bookmarkEnd w:id="0"/>
     </w:p>
     <w:p>
       <w:pPr>
@@ -3700,8 +3807,6 @@
           <w:szCs w:val="24"/>
         </w:rPr>
       </w:pPr>
-      <w:bookmarkStart w:id="0" w:name="_GoBack"/>
-      <w:bookmarkEnd w:id="0"/>
     </w:p>
     <w:p>
       <w:pPr>
@@ -13439,7 +13544,7 @@
 </file>
 
 <file path=word/styles.xml><?xml version="1.0" encoding="utf-8"?>
-<w:styles xmlns:mc="http://schemas.openxmlformats.org/markup-compatibility/2006" xmlns:r="http://schemas.openxmlformats.org/officeDocument/2006/relationships" xmlns:w="http://schemas.openxmlformats.org/wordprocessingml/2006/main" xmlns:w14="http://schemas.microsoft.com/office/word/2010/wordml" xmlns:w15="http://schemas.microsoft.com/office/word/2012/wordml" mc:Ignorable="w14 w15">
+<w:styles xmlns:mc="http://schemas.openxmlformats.org/markup-compatibility/2006" xmlns:r="http://schemas.openxmlformats.org/officeDocument/2006/relationships" xmlns:w="http://schemas.openxmlformats.org/wordprocessingml/2006/main" xmlns:w14="http://schemas.microsoft.com/office/word/2010/wordml" mc:Ignorable="w14">
   <w:docDefaults>
     <w:rPrDefault>
       <w:rPr>
@@ -13455,378 +13560,381 @@
       </w:pPr>
     </w:pPrDefault>
   </w:docDefaults>
-  <w:latentStyles w:defLockedState="0" w:defUIPriority="99" w:defSemiHidden="0" w:defUnhideWhenUsed="0" w:defQFormat="0" w:count="371">
-    <w:lsdException w:name="Normal" w:uiPriority="0" w:qFormat="1"/>
-    <w:lsdException w:name="heading 1" w:uiPriority="9" w:qFormat="1"/>
-    <w:lsdException w:name="heading 2" w:semiHidden="1" w:uiPriority="9" w:unhideWhenUsed="1" w:qFormat="1"/>
-    <w:lsdException w:name="heading 3" w:semiHidden="1" w:uiPriority="9" w:unhideWhenUsed="1" w:qFormat="1"/>
-    <w:lsdException w:name="heading 4" w:semiHidden="1" w:uiPriority="9" w:unhideWhenUsed="1" w:qFormat="1"/>
-    <w:lsdException w:name="heading 5" w:semiHidden="1" w:uiPriority="9" w:unhideWhenUsed="1" w:qFormat="1"/>
-    <w:lsdException w:name="heading 6" w:semiHidden="1" w:uiPriority="9" w:unhideWhenUsed="1" w:qFormat="1"/>
-    <w:lsdException w:name="heading 7" w:semiHidden="1" w:uiPriority="9" w:unhideWhenUsed="1" w:qFormat="1"/>
-    <w:lsdException w:name="heading 8" w:semiHidden="1" w:uiPriority="9" w:unhideWhenUsed="1" w:qFormat="1"/>
-    <w:lsdException w:name="heading 9" w:semiHidden="1" w:uiPriority="9" w:unhideWhenUsed="1" w:qFormat="1"/>
-    <w:lsdException w:name="index 1" w:semiHidden="1" w:unhideWhenUsed="1"/>
-    <w:lsdException w:name="index 2" w:semiHidden="1" w:unhideWhenUsed="1"/>
-    <w:lsdException w:name="index 3" w:semiHidden="1" w:unhideWhenUsed="1"/>
-    <w:lsdException w:name="index 4" w:semiHidden="1" w:unhideWhenUsed="1"/>
-    <w:lsdException w:name="index 5" w:semiHidden="1" w:unhideWhenUsed="1"/>
-    <w:lsdException w:name="index 6" w:semiHidden="1" w:unhideWhenUsed="1"/>
-    <w:lsdException w:name="index 7" w:semiHidden="1" w:unhideWhenUsed="1"/>
-    <w:lsdException w:name="index 8" w:semiHidden="1" w:unhideWhenUsed="1"/>
-    <w:lsdException w:name="index 9" w:semiHidden="1" w:unhideWhenUsed="1"/>
-    <w:lsdException w:name="toc 1" w:semiHidden="1" w:uiPriority="39" w:unhideWhenUsed="1"/>
-    <w:lsdException w:name="toc 2" w:semiHidden="1" w:uiPriority="39" w:unhideWhenUsed="1"/>
-    <w:lsdException w:name="toc 3" w:semiHidden="1" w:uiPriority="39" w:unhideWhenUsed="1"/>
-    <w:lsdException w:name="toc 4" w:semiHidden="1" w:uiPriority="39" w:unhideWhenUsed="1"/>
-    <w:lsdException w:name="toc 5" w:semiHidden="1" w:uiPriority="39" w:unhideWhenUsed="1"/>
-    <w:lsdException w:name="toc 6" w:semiHidden="1" w:uiPriority="39" w:unhideWhenUsed="1"/>
-    <w:lsdException w:name="toc 7" w:semiHidden="1" w:uiPriority="39" w:unhideWhenUsed="1"/>
-    <w:lsdException w:name="toc 8" w:semiHidden="1" w:uiPriority="39" w:unhideWhenUsed="1"/>
-    <w:lsdException w:name="toc 9" w:semiHidden="1" w:uiPriority="39" w:unhideWhenUsed="1"/>
-    <w:lsdException w:name="Normal Indent" w:semiHidden="1" w:unhideWhenUsed="1"/>
-    <w:lsdException w:name="footnote text" w:semiHidden="1" w:unhideWhenUsed="1"/>
-    <w:lsdException w:name="annotation text" w:semiHidden="1" w:unhideWhenUsed="1"/>
-    <w:lsdException w:name="header" w:semiHidden="1" w:unhideWhenUsed="1"/>
-    <w:lsdException w:name="footer" w:semiHidden="1" w:unhideWhenUsed="1"/>
-    <w:lsdException w:name="index heading" w:semiHidden="1" w:unhideWhenUsed="1"/>
-    <w:lsdException w:name="caption" w:semiHidden="1" w:uiPriority="35" w:unhideWhenUsed="1" w:qFormat="1"/>
-    <w:lsdException w:name="table of figures" w:semiHidden="1" w:unhideWhenUsed="1"/>
-    <w:lsdException w:name="envelope address" w:semiHidden="1" w:unhideWhenUsed="1"/>
-    <w:lsdException w:name="envelope return" w:semiHidden="1" w:unhideWhenUsed="1"/>
-    <w:lsdException w:name="footnote reference" w:semiHidden="1" w:unhideWhenUsed="1"/>
-    <w:lsdException w:name="annotation reference" w:semiHidden="1" w:unhideWhenUsed="1"/>
-    <w:lsdException w:name="line number" w:semiHidden="1" w:unhideWhenUsed="1"/>
-    <w:lsdException w:name="page number" w:semiHidden="1" w:unhideWhenUsed="1"/>
-    <w:lsdException w:name="endnote reference" w:semiHidden="1" w:unhideWhenUsed="1"/>
-    <w:lsdException w:name="endnote text" w:semiHidden="1" w:unhideWhenUsed="1"/>
-    <w:lsdException w:name="table of authorities" w:semiHidden="1" w:unhideWhenUsed="1"/>
-    <w:lsdException w:name="macro" w:semiHidden="1" w:unhideWhenUsed="1"/>
-    <w:lsdException w:name="toa heading" w:semiHidden="1" w:unhideWhenUsed="1"/>
-    <w:lsdException w:name="List" w:semiHidden="1" w:unhideWhenUsed="1"/>
-    <w:lsdException w:name="List Bullet" w:semiHidden="1" w:unhideWhenUsed="1"/>
-    <w:lsdException w:name="List Number" w:semiHidden="1" w:unhideWhenUsed="1"/>
-    <w:lsdException w:name="List 2" w:semiHidden="1" w:unhideWhenUsed="1"/>
-    <w:lsdException w:name="List 3" w:semiHidden="1" w:unhideWhenUsed="1"/>
-    <w:lsdException w:name="List 4" w:semiHidden="1" w:unhideWhenUsed="1"/>
-    <w:lsdException w:name="List 5" w:semiHidden="1" w:unhideWhenUsed="1"/>
-    <w:lsdException w:name="List Bullet 2" w:semiHidden="1" w:unhideWhenUsed="1"/>
-    <w:lsdException w:name="List Bullet 3" w:semiHidden="1" w:unhideWhenUsed="1"/>
-    <w:lsdException w:name="List Bullet 4" w:semiHidden="1" w:unhideWhenUsed="1"/>
-    <w:lsdException w:name="List Bullet 5" w:semiHidden="1" w:unhideWhenUsed="1"/>
-    <w:lsdException w:name="List Number 2" w:semiHidden="1" w:unhideWhenUsed="1"/>
-    <w:lsdException w:name="List Number 3" w:semiHidden="1" w:unhideWhenUsed="1"/>
-    <w:lsdException w:name="List Number 4" w:semiHidden="1" w:unhideWhenUsed="1"/>
-    <w:lsdException w:name="List Number 5" w:semiHidden="1" w:unhideWhenUsed="1"/>
-    <w:lsdException w:name="Title" w:uiPriority="10" w:qFormat="1"/>
-    <w:lsdException w:name="Closing" w:semiHidden="1" w:unhideWhenUsed="1"/>
-    <w:lsdException w:name="Signature" w:semiHidden="1" w:unhideWhenUsed="1"/>
-    <w:lsdException w:name="Default Paragraph Font" w:semiHidden="1" w:uiPriority="1" w:unhideWhenUsed="1"/>
-    <w:lsdException w:name="Body Text" w:semiHidden="1" w:unhideWhenUsed="1"/>
-    <w:lsdException w:name="Body Text Indent" w:semiHidden="1" w:unhideWhenUsed="1"/>
-    <w:lsdException w:name="List Continue" w:semiHidden="1" w:unhideWhenUsed="1"/>
-    <w:lsdException w:name="List Continue 2" w:semiHidden="1" w:unhideWhenUsed="1"/>
-    <w:lsdException w:name="List Continue 3" w:semiHidden="1" w:unhideWhenUsed="1"/>
-    <w:lsdException w:name="List Continue 4" w:semiHidden="1" w:unhideWhenUsed="1"/>
-    <w:lsdException w:name="List Continue 5" w:semiHidden="1" w:unhideWhenUsed="1"/>
-    <w:lsdException w:name="Message Header" w:semiHidden="1" w:unhideWhenUsed="1"/>
-    <w:lsdException w:name="Subtitle" w:uiPriority="11" w:qFormat="1"/>
-    <w:lsdException w:name="Salutation" w:semiHidden="1" w:unhideWhenUsed="1"/>
-    <w:lsdException w:name="Date" w:semiHidden="1" w:unhideWhenUsed="1"/>
-    <w:lsdException w:name="Body Text First Indent" w:semiHidden="1" w:unhideWhenUsed="1"/>
-    <w:lsdException w:name="Body Text First Indent 2" w:semiHidden="1" w:unhideWhenUsed="1"/>
-    <w:lsdException w:name="Note Heading" w:semiHidden="1" w:unhideWhenUsed="1"/>
-    <w:lsdException w:name="Body Text 2" w:semiHidden="1" w:unhideWhenUsed="1"/>
-    <w:lsdException w:name="Body Text 3" w:semiHidden="1" w:unhideWhenUsed="1"/>
-    <w:lsdException w:name="Body Text Indent 2" w:semiHidden="1" w:unhideWhenUsed="1"/>
-    <w:lsdException w:name="Body Text Indent 3" w:semiHidden="1" w:unhideWhenUsed="1"/>
-    <w:lsdException w:name="Block Text" w:semiHidden="1" w:unhideWhenUsed="1"/>
-    <w:lsdException w:name="Hyperlink" w:semiHidden="1" w:unhideWhenUsed="1"/>
-    <w:lsdException w:name="FollowedHyperlink" w:semiHidden="1" w:unhideWhenUsed="1"/>
-    <w:lsdException w:name="Strong" w:uiPriority="22" w:qFormat="1"/>
-    <w:lsdException w:name="Emphasis" w:uiPriority="20" w:qFormat="1"/>
-    <w:lsdException w:name="Document Map" w:semiHidden="1" w:unhideWhenUsed="1"/>
-    <w:lsdException w:name="Plain Text" w:semiHidden="1" w:unhideWhenUsed="1"/>
-    <w:lsdException w:name="E-mail Signature" w:semiHidden="1" w:unhideWhenUsed="1"/>
-    <w:lsdException w:name="HTML Top of Form" w:semiHidden="1" w:unhideWhenUsed="1"/>
-    <w:lsdException w:name="HTML Bottom of Form" w:semiHidden="1" w:unhideWhenUsed="1"/>
-    <w:lsdException w:name="Normal (Web)" w:semiHidden="1" w:unhideWhenUsed="1"/>
-    <w:lsdException w:name="HTML Acronym" w:semiHidden="1" w:unhideWhenUsed="1"/>
-    <w:lsdException w:name="HTML Address" w:semiHidden="1" w:unhideWhenUsed="1"/>
-    <w:lsdException w:name="HTML Cite" w:semiHidden="1" w:unhideWhenUsed="1"/>
-    <w:lsdException w:name="HTML Code" w:semiHidden="1" w:unhideWhenUsed="1"/>
-    <w:lsdException w:name="HTML Definition" w:semiHidden="1" w:unhideWhenUsed="1"/>
-    <w:lsdException w:name="HTML Keyboard" w:semiHidden="1" w:unhideWhenUsed="1"/>
-    <w:lsdException w:name="HTML Preformatted" w:semiHidden="1" w:unhideWhenUsed="1"/>
-    <w:lsdException w:name="HTML Sample" w:semiHidden="1" w:unhideWhenUsed="1"/>
-    <w:lsdException w:name="HTML Typewriter" w:semiHidden="1" w:unhideWhenUsed="1"/>
-    <w:lsdException w:name="HTML Variable" w:semiHidden="1" w:unhideWhenUsed="1"/>
-    <w:lsdException w:name="Normal Table" w:semiHidden="1" w:unhideWhenUsed="1"/>
-    <w:lsdException w:name="annotation subject" w:semiHidden="1" w:unhideWhenUsed="1"/>
-    <w:lsdException w:name="No List" w:semiHidden="1" w:unhideWhenUsed="1"/>
-    <w:lsdException w:name="Outline List 1" w:semiHidden="1" w:unhideWhenUsed="1"/>
-    <w:lsdException w:name="Outline List 2" w:semiHidden="1" w:unhideWhenUsed="1"/>
-    <w:lsdException w:name="Outline List 3" w:semiHidden="1" w:unhideWhenUsed="1"/>
-    <w:lsdException w:name="Table Simple 1" w:semiHidden="1" w:unhideWhenUsed="1"/>
-    <w:lsdException w:name="Table Simple 2" w:semiHidden="1" w:unhideWhenUsed="1"/>
-    <w:lsdException w:name="Table Simple 3" w:semiHidden="1" w:unhideWhenUsed="1"/>
-    <w:lsdException w:name="Table Classic 1" w:semiHidden="1" w:unhideWhenUsed="1"/>
-    <w:lsdException w:name="Table Classic 2" w:semiHidden="1" w:unhideWhenUsed="1"/>
-    <w:lsdException w:name="Table Classic 3" w:semiHidden="1" w:unhideWhenUsed="1"/>
-    <w:lsdException w:name="Table Classic 4" w:semiHidden="1" w:unhideWhenUsed="1"/>
-    <w:lsdException w:name="Table Colorful 1" w:semiHidden="1" w:unhideWhenUsed="1"/>
-    <w:lsdException w:name="Table Colorful 2" w:semiHidden="1" w:unhideWhenUsed="1"/>
-    <w:lsdException w:name="Table Colorful 3" w:semiHidden="1" w:unhideWhenUsed="1"/>
-    <w:lsdException w:name="Table Columns 1" w:semiHidden="1" w:unhideWhenUsed="1"/>
-    <w:lsdException w:name="Table Columns 2" w:semiHidden="1" w:unhideWhenUsed="1"/>
-    <w:lsdException w:name="Table Columns 3" w:semiHidden="1" w:unhideWhenUsed="1"/>
-    <w:lsdException w:name="Table Columns 4" w:semiHidden="1" w:unhideWhenUsed="1"/>
-    <w:lsdException w:name="Table Columns 5" w:semiHidden="1" w:unhideWhenUsed="1"/>
-    <w:lsdException w:name="Table Grid 1" w:semiHidden="1" w:unhideWhenUsed="1"/>
-    <w:lsdException w:name="Table Grid 2" w:semiHidden="1" w:unhideWhenUsed="1"/>
-    <w:lsdException w:name="Table Grid 3" w:semiHidden="1" w:unhideWhenUsed="1"/>
-    <w:lsdException w:name="Table Grid 4" w:semiHidden="1" w:unhideWhenUsed="1"/>
-    <w:lsdException w:name="Table Grid 5" w:semiHidden="1" w:unhideWhenUsed="1"/>
-    <w:lsdException w:name="Table Grid 6" w:semiHidden="1" w:unhideWhenUsed="1"/>
-    <w:lsdException w:name="Table Grid 7" w:semiHidden="1" w:unhideWhenUsed="1"/>
-    <w:lsdException w:name="Table Grid 8" w:semiHidden="1" w:unhideWhenUsed="1"/>
-    <w:lsdException w:name="Table List 1" w:semiHidden="1" w:unhideWhenUsed="1"/>
-    <w:lsdException w:name="Table List 2" w:semiHidden="1" w:unhideWhenUsed="1"/>
-    <w:lsdException w:name="Table List 3" w:semiHidden="1" w:unhideWhenUsed="1"/>
-    <w:lsdException w:name="Table List 4" w:semiHidden="1" w:unhideWhenUsed="1"/>
-    <w:lsdException w:name="Table List 5" w:semiHidden="1" w:unhideWhenUsed="1"/>
-    <w:lsdException w:name="Table List 6" w:semiHidden="1" w:unhideWhenUsed="1"/>
-    <w:lsdException w:name="Table List 7" w:semiHidden="1" w:unhideWhenUsed="1"/>
-    <w:lsdException w:name="Table List 8" w:semiHidden="1" w:unhideWhenUsed="1"/>
-    <w:lsdException w:name="Table 3D effects 1" w:semiHidden="1" w:unhideWhenUsed="1"/>
-    <w:lsdException w:name="Table 3D effects 2" w:semiHidden="1" w:unhideWhenUsed="1"/>
-    <w:lsdException w:name="Table 3D effects 3" w:semiHidden="1" w:unhideWhenUsed="1"/>
-    <w:lsdException w:name="Table Contemporary" w:semiHidden="1" w:unhideWhenUsed="1"/>
-    <w:lsdException w:name="Table Elegant" w:semiHidden="1" w:unhideWhenUsed="1"/>
-    <w:lsdException w:name="Table Professional" w:semiHidden="1" w:unhideWhenUsed="1"/>
-    <w:lsdException w:name="Table Subtle 1" w:semiHidden="1" w:unhideWhenUsed="1"/>
-    <w:lsdException w:name="Table Subtle 2" w:semiHidden="1" w:unhideWhenUsed="1"/>
-    <w:lsdException w:name="Table Web 1" w:semiHidden="1" w:unhideWhenUsed="1"/>
-    <w:lsdException w:name="Table Web 2" w:semiHidden="1" w:unhideWhenUsed="1"/>
-    <w:lsdException w:name="Table Web 3" w:semiHidden="1" w:unhideWhenUsed="1"/>
-    <w:lsdException w:name="Balloon Text" w:semiHidden="1" w:unhideWhenUsed="1"/>
-    <w:lsdException w:name="Table Grid" w:uiPriority="39"/>
-    <w:lsdException w:name="Table Theme" w:semiHidden="1" w:unhideWhenUsed="1"/>
-    <w:lsdException w:name="Placeholder Text" w:semiHidden="1"/>
-    <w:lsdException w:name="No Spacing" w:uiPriority="1" w:qFormat="1"/>
-    <w:lsdException w:name="Light Shading" w:uiPriority="60"/>
-    <w:lsdException w:name="Light List" w:uiPriority="61"/>
-    <w:lsdException w:name="Light Grid" w:uiPriority="62"/>
-    <w:lsdException w:name="Medium Shading 1" w:uiPriority="63"/>
-    <w:lsdException w:name="Medium Shading 2" w:uiPriority="64"/>
-    <w:lsdException w:name="Medium List 1" w:uiPriority="65"/>
-    <w:lsdException w:name="Medium List 2" w:uiPriority="66"/>
-    <w:lsdException w:name="Medium Grid 1" w:uiPriority="67"/>
-    <w:lsdException w:name="Medium Grid 2" w:uiPriority="68"/>
-    <w:lsdException w:name="Medium Grid 3" w:uiPriority="69"/>
-    <w:lsdException w:name="Dark List" w:uiPriority="70"/>
-    <w:lsdException w:name="Colorful Shading" w:uiPriority="71"/>
-    <w:lsdException w:name="Colorful List" w:uiPriority="72"/>
-    <w:lsdException w:name="Colorful Grid" w:uiPriority="73"/>
-    <w:lsdException w:name="Light Shading Accent 1" w:uiPriority="60"/>
-    <w:lsdException w:name="Light List Accent 1" w:uiPriority="61"/>
-    <w:lsdException w:name="Light Grid Accent 1" w:uiPriority="62"/>
-    <w:lsdException w:name="Medium Shading 1 Accent 1" w:uiPriority="63"/>
-    <w:lsdException w:name="Medium Shading 2 Accent 1" w:uiPriority="64"/>
-    <w:lsdException w:name="Medium List 1 Accent 1" w:uiPriority="65"/>
-    <w:lsdException w:name="Revision" w:semiHidden="1"/>
-    <w:lsdException w:name="List Paragraph" w:uiPriority="34" w:qFormat="1"/>
-    <w:lsdException w:name="Quote" w:uiPriority="29" w:qFormat="1"/>
-    <w:lsdException w:name="Intense Quote" w:uiPriority="30" w:qFormat="1"/>
-    <w:lsdException w:name="Medium List 2 Accent 1" w:uiPriority="66"/>
-    <w:lsdException w:name="Medium Grid 1 Accent 1" w:uiPriority="67"/>
-    <w:lsdException w:name="Medium Grid 2 Accent 1" w:uiPriority="68"/>
-    <w:lsdException w:name="Medium Grid 3 Accent 1" w:uiPriority="69"/>
-    <w:lsdException w:name="Dark List Accent 1" w:uiPriority="70"/>
-    <w:lsdException w:name="Colorful Shading Accent 1" w:uiPriority="71"/>
-    <w:lsdException w:name="Colorful List Accent 1" w:uiPriority="72"/>
-    <w:lsdException w:name="Colorful Grid Accent 1" w:uiPriority="73"/>
-    <w:lsdException w:name="Light Shading Accent 2" w:uiPriority="60"/>
-    <w:lsdException w:name="Light List Accent 2" w:uiPriority="61"/>
-    <w:lsdException w:name="Light Grid Accent 2" w:uiPriority="62"/>
-    <w:lsdException w:name="Medium Shading 1 Accent 2" w:uiPriority="63"/>
-    <w:lsdException w:name="Medium Shading 2 Accent 2" w:uiPriority="64"/>
-    <w:lsdException w:name="Medium List 1 Accent 2" w:uiPriority="65"/>
-    <w:lsdException w:name="Medium List 2 Accent 2" w:uiPriority="66"/>
-    <w:lsdException w:name="Medium Grid 1 Accent 2" w:uiPriority="67"/>
-    <w:lsdException w:name="Medium Grid 2 Accent 2" w:uiPriority="68"/>
-    <w:lsdException w:name="Medium Grid 3 Accent 2" w:uiPriority="69"/>
-    <w:lsdException w:name="Dark List Accent 2" w:uiPriority="70"/>
-    <w:lsdException w:name="Colorful Shading Accent 2" w:uiPriority="71"/>
-    <w:lsdException w:name="Colorful List Accent 2" w:uiPriority="72"/>
-    <w:lsdException w:name="Colorful Grid Accent 2" w:uiPriority="73"/>
-    <w:lsdException w:name="Light Shading Accent 3" w:uiPriority="60"/>
-    <w:lsdException w:name="Light List Accent 3" w:uiPriority="61"/>
-    <w:lsdException w:name="Light Grid Accent 3" w:uiPriority="62"/>
-    <w:lsdException w:name="Medium Shading 1 Accent 3" w:uiPriority="63"/>
-    <w:lsdException w:name="Medium Shading 2 Accent 3" w:uiPriority="64"/>
-    <w:lsdException w:name="Medium List 1 Accent 3" w:uiPriority="65"/>
-    <w:lsdException w:name="Medium List 2 Accent 3" w:uiPriority="66"/>
-    <w:lsdException w:name="Medium Grid 1 Accent 3" w:uiPriority="67"/>
-    <w:lsdException w:name="Medium Grid 2 Accent 3" w:uiPriority="68"/>
-    <w:lsdException w:name="Medium Grid 3 Accent 3" w:uiPriority="69"/>
-    <w:lsdException w:name="Dark List Accent 3" w:uiPriority="70"/>
-    <w:lsdException w:name="Colorful Shading Accent 3" w:uiPriority="71"/>
-    <w:lsdException w:name="Colorful List Accent 3" w:uiPriority="72"/>
-    <w:lsdException w:name="Colorful Grid Accent 3" w:uiPriority="73"/>
-    <w:lsdException w:name="Light Shading Accent 4" w:uiPriority="60"/>
-    <w:lsdException w:name="Light List Accent 4" w:uiPriority="61"/>
-    <w:lsdException w:name="Light Grid Accent 4" w:uiPriority="62"/>
-    <w:lsdException w:name="Medium Shading 1 Accent 4" w:uiPriority="63"/>
-    <w:lsdException w:name="Medium Shading 2 Accent 4" w:uiPriority="64"/>
-    <w:lsdException w:name="Medium List 1 Accent 4" w:uiPriority="65"/>
-    <w:lsdException w:name="Medium List 2 Accent 4" w:uiPriority="66"/>
-    <w:lsdException w:name="Medium Grid 1 Accent 4" w:uiPriority="67"/>
-    <w:lsdException w:name="Medium Grid 2 Accent 4" w:uiPriority="68"/>
-    <w:lsdException w:name="Medium Grid 3 Accent 4" w:uiPriority="69"/>
-    <w:lsdException w:name="Dark List Accent 4" w:uiPriority="70"/>
-    <w:lsdException w:name="Colorful Shading Accent 4" w:uiPriority="71"/>
-    <w:lsdException w:name="Colorful List Accent 4" w:uiPriority="72"/>
-    <w:lsdException w:name="Colorful Grid Accent 4" w:uiPriority="73"/>
-    <w:lsdException w:name="Light Shading Accent 5" w:uiPriority="60"/>
-    <w:lsdException w:name="Light List Accent 5" w:uiPriority="61"/>
-    <w:lsdException w:name="Light Grid Accent 5" w:uiPriority="62"/>
-    <w:lsdException w:name="Medium Shading 1 Accent 5" w:uiPriority="63"/>
-    <w:lsdException w:name="Medium Shading 2 Accent 5" w:uiPriority="64"/>
-    <w:lsdException w:name="Medium List 1 Accent 5" w:uiPriority="65"/>
-    <w:lsdException w:name="Medium List 2 Accent 5" w:uiPriority="66"/>
-    <w:lsdException w:name="Medium Grid 1 Accent 5" w:uiPriority="67"/>
-    <w:lsdException w:name="Medium Grid 2 Accent 5" w:uiPriority="68"/>
-    <w:lsdException w:name="Medium Grid 3 Accent 5" w:uiPriority="69"/>
-    <w:lsdException w:name="Dark List Accent 5" w:uiPriority="70"/>
-    <w:lsdException w:name="Colorful Shading Accent 5" w:uiPriority="71"/>
-    <w:lsdException w:name="Colorful List Accent 5" w:uiPriority="72"/>
-    <w:lsdException w:name="Colorful Grid Accent 5" w:uiPriority="73"/>
-    <w:lsdException w:name="Light Shading Accent 6" w:uiPriority="60"/>
-    <w:lsdException w:name="Light List Accent 6" w:uiPriority="61"/>
-    <w:lsdException w:name="Light Grid Accent 6" w:uiPriority="62"/>
-    <w:lsdException w:name="Medium Shading 1 Accent 6" w:uiPriority="63"/>
-    <w:lsdException w:name="Medium Shading 2 Accent 6" w:uiPriority="64"/>
-    <w:lsdException w:name="Medium List 1 Accent 6" w:uiPriority="65"/>
-    <w:lsdException w:name="Medium List 2 Accent 6" w:uiPriority="66"/>
-    <w:lsdException w:name="Medium Grid 1 Accent 6" w:uiPriority="67"/>
-    <w:lsdException w:name="Medium Grid 2 Accent 6" w:uiPriority="68"/>
-    <w:lsdException w:name="Medium Grid 3 Accent 6" w:uiPriority="69"/>
-    <w:lsdException w:name="Dark List Accent 6" w:uiPriority="70"/>
-    <w:lsdException w:name="Colorful Shading Accent 6" w:uiPriority="71"/>
-    <w:lsdException w:name="Colorful List Accent 6" w:uiPriority="72"/>
-    <w:lsdException w:name="Colorful Grid Accent 6" w:uiPriority="73"/>
-    <w:lsdException w:name="Subtle Emphasis" w:uiPriority="19" w:qFormat="1"/>
-    <w:lsdException w:name="Intense Emphasis" w:uiPriority="21" w:qFormat="1"/>
-    <w:lsdException w:name="Subtle Reference" w:uiPriority="31" w:qFormat="1"/>
-    <w:lsdException w:name="Intense Reference" w:uiPriority="32" w:qFormat="1"/>
-    <w:lsdException w:name="Book Title" w:uiPriority="33" w:qFormat="1"/>
-    <w:lsdException w:name="Bibliography" w:semiHidden="1" w:uiPriority="37" w:unhideWhenUsed="1"/>
-    <w:lsdException w:name="TOC Heading" w:semiHidden="1" w:uiPriority="39" w:unhideWhenUsed="1" w:qFormat="1"/>
-    <w:lsdException w:name="Plain Table 1" w:uiPriority="41"/>
-    <w:lsdException w:name="Plain Table 2" w:uiPriority="42"/>
-    <w:lsdException w:name="Plain Table 3" w:uiPriority="43"/>
-    <w:lsdException w:name="Plain Table 4" w:uiPriority="44"/>
-    <w:lsdException w:name="Plain Table 5" w:uiPriority="45"/>
-    <w:lsdException w:name="Grid Table Light" w:uiPriority="40"/>
-    <w:lsdException w:name="Grid Table 1 Light" w:uiPriority="46"/>
-    <w:lsdException w:name="Grid Table 2" w:uiPriority="47"/>
-    <w:lsdException w:name="Grid Table 3" w:uiPriority="48"/>
-    <w:lsdException w:name="Grid Table 4" w:uiPriority="49"/>
-    <w:lsdException w:name="Grid Table 5 Dark" w:uiPriority="50"/>
-    <w:lsdException w:name="Grid Table 6 Colorful" w:uiPriority="51"/>
-    <w:lsdException w:name="Grid Table 7 Colorful" w:uiPriority="52"/>
-    <w:lsdException w:name="Grid Table 1 Light Accent 1" w:uiPriority="46"/>
-    <w:lsdException w:name="Grid Table 2 Accent 1" w:uiPriority="47"/>
-    <w:lsdException w:name="Grid Table 3 Accent 1" w:uiPriority="48"/>
-    <w:lsdException w:name="Grid Table 4 Accent 1" w:uiPriority="49"/>
-    <w:lsdException w:name="Grid Table 5 Dark Accent 1" w:uiPriority="50"/>
-    <w:lsdException w:name="Grid Table 6 Colorful Accent 1" w:uiPriority="51"/>
-    <w:lsdException w:name="Grid Table 7 Colorful Accent 1" w:uiPriority="52"/>
-    <w:lsdException w:name="Grid Table 1 Light Accent 2" w:uiPriority="46"/>
-    <w:lsdException w:name="Grid Table 2 Accent 2" w:uiPriority="47"/>
-    <w:lsdException w:name="Grid Table 3 Accent 2" w:uiPriority="48"/>
-    <w:lsdException w:name="Grid Table 4 Accent 2" w:uiPriority="49"/>
-    <w:lsdException w:name="Grid Table 5 Dark Accent 2" w:uiPriority="50"/>
-    <w:lsdException w:name="Grid Table 6 Colorful Accent 2" w:uiPriority="51"/>
-    <w:lsdException w:name="Grid Table 7 Colorful Accent 2" w:uiPriority="52"/>
-    <w:lsdException w:name="Grid Table 1 Light Accent 3" w:uiPriority="46"/>
-    <w:lsdException w:name="Grid Table 2 Accent 3" w:uiPriority="47"/>
-    <w:lsdException w:name="Grid Table 3 Accent 3" w:uiPriority="48"/>
-    <w:lsdException w:name="Grid Table 4 Accent 3" w:uiPriority="49"/>
-    <w:lsdException w:name="Grid Table 5 Dark Accent 3" w:uiPriority="50"/>
-    <w:lsdException w:name="Grid Table 6 Colorful Accent 3" w:uiPriority="51"/>
-    <w:lsdException w:name="Grid Table 7 Colorful Accent 3" w:uiPriority="52"/>
-    <w:lsdException w:name="Grid Table 1 Light Accent 4" w:uiPriority="46"/>
-    <w:lsdException w:name="Grid Table 2 Accent 4" w:uiPriority="47"/>
-    <w:lsdException w:name="Grid Table 3 Accent 4" w:uiPriority="48"/>
-    <w:lsdException w:name="Grid Table 4 Accent 4" w:uiPriority="49"/>
-    <w:lsdException w:name="Grid Table 5 Dark Accent 4" w:uiPriority="50"/>
-    <w:lsdException w:name="Grid Table 6 Colorful Accent 4" w:uiPriority="51"/>
-    <w:lsdException w:name="Grid Table 7 Colorful Accent 4" w:uiPriority="52"/>
-    <w:lsdException w:name="Grid Table 1 Light Accent 5" w:uiPriority="46"/>
-    <w:lsdException w:name="Grid Table 2 Accent 5" w:uiPriority="47"/>
-    <w:lsdException w:name="Grid Table 3 Accent 5" w:uiPriority="48"/>
-    <w:lsdException w:name="Grid Table 4 Accent 5" w:uiPriority="49"/>
-    <w:lsdException w:name="Grid Table 5 Dark Accent 5" w:uiPriority="50"/>
-    <w:lsdException w:name="Grid Table 6 Colorful Accent 5" w:uiPriority="51"/>
-    <w:lsdException w:name="Grid Table 7 Colorful Accent 5" w:uiPriority="52"/>
-    <w:lsdException w:name="Grid Table 1 Light Accent 6" w:uiPriority="46"/>
-    <w:lsdException w:name="Grid Table 2 Accent 6" w:uiPriority="47"/>
-    <w:lsdException w:name="Grid Table 3 Accent 6" w:uiPriority="48"/>
-    <w:lsdException w:name="Grid Table 4 Accent 6" w:uiPriority="49"/>
-    <w:lsdException w:name="Grid Table 5 Dark Accent 6" w:uiPriority="50"/>
-    <w:lsdException w:name="Grid Table 6 Colorful Accent 6" w:uiPriority="51"/>
-    <w:lsdException w:name="Grid Table 7 Colorful Accent 6" w:uiPriority="52"/>
-    <w:lsdException w:name="List Table 1 Light" w:uiPriority="46"/>
-    <w:lsdException w:name="List Table 2" w:uiPriority="47"/>
-    <w:lsdException w:name="List Table 3" w:uiPriority="48"/>
-    <w:lsdException w:name="List Table 4" w:uiPriority="49"/>
-    <w:lsdException w:name="List Table 5 Dark" w:uiPriority="50"/>
-    <w:lsdException w:name="List Table 6 Colorful" w:uiPriority="51"/>
-    <w:lsdException w:name="List Table 7 Colorful" w:uiPriority="52"/>
-    <w:lsdException w:name="List Table 1 Light Accent 1" w:uiPriority="46"/>
-    <w:lsdException w:name="List Table 2 Accent 1" w:uiPriority="47"/>
-    <w:lsdException w:name="List Table 3 Accent 1" w:uiPriority="48"/>
-    <w:lsdException w:name="List Table 4 Accent 1" w:uiPriority="49"/>
-    <w:lsdException w:name="List Table 5 Dark Accent 1" w:uiPriority="50"/>
-    <w:lsdException w:name="List Table 6 Colorful Accent 1" w:uiPriority="51"/>
-    <w:lsdException w:name="List Table 7 Colorful Accent 1" w:uiPriority="52"/>
-    <w:lsdException w:name="List Table 1 Light Accent 2" w:uiPriority="46"/>
-    <w:lsdException w:name="List Table 2 Accent 2" w:uiPriority="47"/>
-    <w:lsdException w:name="List Table 3 Accent 2" w:uiPriority="48"/>
-    <w:lsdException w:name="List Table 4 Accent 2" w:uiPriority="49"/>
-    <w:lsdException w:name="List Table 5 Dark Accent 2" w:uiPriority="50"/>
-    <w:lsdException w:name="List Table 6 Colorful Accent 2" w:uiPriority="51"/>
-    <w:lsdException w:name="List Table 7 Colorful Accent 2" w:uiPriority="52"/>
-    <w:lsdException w:name="List Table 1 Light Accent 3" w:uiPriority="46"/>
-    <w:lsdException w:name="List Table 2 Accent 3" w:uiPriority="47"/>
-    <w:lsdException w:name="List Table 3 Accent 3" w:uiPriority="48"/>
-    <w:lsdException w:name="List Table 4 Accent 3" w:uiPriority="49"/>
-    <w:lsdException w:name="List Table 5 Dark Accent 3" w:uiPriority="50"/>
-    <w:lsdException w:name="List Table 6 Colorful Accent 3" w:uiPriority="51"/>
-    <w:lsdException w:name="List Table 7 Colorful Accent 3" w:uiPriority="52"/>
-    <w:lsdException w:name="List Table 1 Light Accent 4" w:uiPriority="46"/>
-    <w:lsdException w:name="List Table 2 Accent 4" w:uiPriority="47"/>
-    <w:lsdException w:name="List Table 3 Accent 4" w:uiPriority="48"/>
-    <w:lsdException w:name="List Table 4 Accent 4" w:uiPriority="49"/>
-    <w:lsdException w:name="List Table 5 Dark Accent 4" w:uiPriority="50"/>
-    <w:lsdException w:name="List Table 6 Colorful Accent 4" w:uiPriority="51"/>
-    <w:lsdException w:name="List Table 7 Colorful Accent 4" w:uiPriority="52"/>
-    <w:lsdException w:name="List Table 1 Light Accent 5" w:uiPriority="46"/>
-    <w:lsdException w:name="List Table 2 Accent 5" w:uiPriority="47"/>
-    <w:lsdException w:name="List Table 3 Accent 5" w:uiPriority="48"/>
-    <w:lsdException w:name="List Table 4 Accent 5" w:uiPriority="49"/>
-    <w:lsdException w:name="List Table 5 Dark Accent 5" w:uiPriority="50"/>
-    <w:lsdException w:name="List Table 6 Colorful Accent 5" w:uiPriority="51"/>
-    <w:lsdException w:name="List Table 7 Colorful Accent 5" w:uiPriority="52"/>
-    <w:lsdException w:name="List Table 1 Light Accent 6" w:uiPriority="46"/>
-    <w:lsdException w:name="List Table 2 Accent 6" w:uiPriority="47"/>
-    <w:lsdException w:name="List Table 3 Accent 6" w:uiPriority="48"/>
-    <w:lsdException w:name="List Table 4 Accent 6" w:uiPriority="49"/>
-    <w:lsdException w:name="List Table 5 Dark Accent 6" w:uiPriority="50"/>
-    <w:lsdException w:name="List Table 6 Colorful Accent 6" w:uiPriority="51"/>
-    <w:lsdException w:name="List Table 7 Colorful Accent 6" w:uiPriority="52"/>
+  <w:latentStyles w:defLockedState="0" w:defUIPriority="99" w:defSemiHidden="1" w:defUnhideWhenUsed="1" w:defQFormat="0" w:count="267">
+    <w:lsdException w:name="Normal" w:semiHidden="0" w:uiPriority="0" w:unhideWhenUsed="0" w:qFormat="1"/>
+    <w:lsdException w:name="heading 1" w:semiHidden="0" w:uiPriority="9" w:unhideWhenUsed="0" w:qFormat="1"/>
+    <w:lsdException w:name="heading 2" w:uiPriority="9" w:qFormat="1"/>
+    <w:lsdException w:name="heading 3" w:uiPriority="9" w:qFormat="1"/>
+    <w:lsdException w:name="heading 4" w:uiPriority="9" w:qFormat="1"/>
+    <w:lsdException w:name="heading 5" w:uiPriority="9" w:qFormat="1"/>
+    <w:lsdException w:name="heading 6" w:uiPriority="9" w:qFormat="1"/>
+    <w:lsdException w:name="heading 7" w:uiPriority="9" w:qFormat="1"/>
+    <w:lsdException w:name="heading 8" w:uiPriority="9" w:qFormat="1"/>
+    <w:lsdException w:name="heading 9" w:uiPriority="9" w:qFormat="1"/>
+    <w:lsdException w:name="toc 1" w:uiPriority="39"/>
+    <w:lsdException w:name="toc 2" w:uiPriority="39"/>
+    <w:lsdException w:name="toc 3" w:uiPriority="39"/>
+    <w:lsdException w:name="toc 4" w:uiPriority="39"/>
+    <w:lsdException w:name="toc 5" w:uiPriority="39"/>
+    <w:lsdException w:name="toc 6" w:uiPriority="39"/>
+    <w:lsdException w:name="toc 7" w:uiPriority="39"/>
+    <w:lsdException w:name="toc 8" w:uiPriority="39"/>
+    <w:lsdException w:name="toc 9" w:uiPriority="39"/>
+    <w:lsdException w:name="caption" w:uiPriority="35" w:qFormat="1"/>
+    <w:lsdException w:name="Title" w:semiHidden="0" w:uiPriority="10" w:unhideWhenUsed="0" w:qFormat="1"/>
+    <w:lsdException w:name="Default Paragraph Font" w:uiPriority="1"/>
+    <w:lsdException w:name="Subtitle" w:semiHidden="0" w:uiPriority="11" w:unhideWhenUsed="0" w:qFormat="1"/>
+    <w:lsdException w:name="Strong" w:semiHidden="0" w:uiPriority="22" w:unhideWhenUsed="0" w:qFormat="1"/>
+    <w:lsdException w:name="Emphasis" w:semiHidden="0" w:uiPriority="20" w:unhideWhenUsed="0" w:qFormat="1"/>
+    <w:lsdException w:name="Table Grid" w:semiHidden="0" w:uiPriority="39" w:unhideWhenUsed="0"/>
+    <w:lsdException w:name="Placeholder Text" w:unhideWhenUsed="0"/>
+    <w:lsdException w:name="No Spacing" w:semiHidden="0" w:uiPriority="1" w:unhideWhenUsed="0" w:qFormat="1"/>
+    <w:lsdException w:name="Light Shading" w:semiHidden="0" w:uiPriority="60" w:unhideWhenUsed="0"/>
+    <w:lsdException w:name="Light List" w:semiHidden="0" w:uiPriority="61" w:unhideWhenUsed="0"/>
+    <w:lsdException w:name="Light Grid" w:semiHidden="0" w:uiPriority="62" w:unhideWhenUsed="0"/>
+    <w:lsdException w:name="Medium Shading 1" w:semiHidden="0" w:uiPriority="63" w:unhideWhenUsed="0"/>
+    <w:lsdException w:name="Medium Shading 2" w:semiHidden="0" w:uiPriority="64" w:unhideWhenUsed="0"/>
+    <w:lsdException w:name="Medium List 1" w:semiHidden="0" w:uiPriority="65" w:unhideWhenUsed="0"/>
+    <w:lsdException w:name="Medium List 2" w:semiHidden="0" w:uiPriority="66" w:unhideWhenUsed="0"/>
+    <w:lsdException w:name="Medium Grid 1" w:semiHidden="0" w:uiPriority="67" w:unhideWhenUsed="0"/>
+    <w:lsdException w:name="Medium Grid 2" w:semiHidden="0" w:uiPriority="68" w:unhideWhenUsed="0"/>
+    <w:lsdException w:name="Medium Grid 3" w:semiHidden="0" w:uiPriority="69" w:unhideWhenUsed="0"/>
+    <w:lsdException w:name="Dark List" w:semiHidden="0" w:uiPriority="70" w:unhideWhenUsed="0"/>
+    <w:lsdException w:name="Colorful Shading" w:semiHidden="0" w:uiPriority="71" w:unhideWhenUsed="0"/>
+    <w:lsdException w:name="Colorful List" w:semiHidden="0" w:uiPriority="72" w:unhideWhenUsed="0"/>
+    <w:lsdException w:name="Colorful Grid" w:semiHidden="0" w:uiPriority="73" w:unhideWhenUsed="0"/>
+    <w:lsdException w:name="Light Shading Accent 1" w:semiHidden="0" w:uiPriority="60" w:unhideWhenUsed="0"/>
+    <w:lsdException w:name="Light List Accent 1" w:semiHidden="0" w:uiPriority="61" w:unhideWhenUsed="0"/>
+    <w:lsdException w:name="Light Grid Accent 1" w:semiHidden="0" w:uiPriority="62" w:unhideWhenUsed="0"/>
+    <w:lsdException w:name="Medium Shading 1 Accent 1" w:semiHidden="0" w:uiPriority="63" w:unhideWhenUsed="0"/>
+    <w:lsdException w:name="Medium Shading 2 Accent 1" w:semiHidden="0" w:uiPriority="64" w:unhideWhenUsed="0"/>
+    <w:lsdException w:name="Medium List 1 Accent 1" w:semiHidden="0" w:uiPriority="65" w:unhideWhenUsed="0"/>
+    <w:lsdException w:name="Revision" w:unhideWhenUsed="0"/>
+    <w:lsdException w:name="List Paragraph" w:semiHidden="0" w:uiPriority="34" w:unhideWhenUsed="0" w:qFormat="1"/>
+    <w:lsdException w:name="Quote" w:semiHidden="0" w:uiPriority="29" w:unhideWhenUsed="0" w:qFormat="1"/>
+    <w:lsdException w:name="Intense Quote" w:semiHidden="0" w:uiPriority="30" w:unhideWhenUsed="0" w:qFormat="1"/>
+    <w:lsdException w:name="Medium List 2 Accent 1" w:semiHidden="0" w:uiPriority="66" w:unhideWhenUsed="0"/>
+    <w:lsdException w:name="Medium Grid 1 Accent 1" w:semiHidden="0" w:uiPriority="67" w:unhideWhenUsed="0"/>
+    <w:lsdException w:name="Medium Grid 2 Accent 1" w:semiHidden="0" w:uiPriority="68" w:unhideWhenUsed="0"/>
+    <w:lsdException w:name="Medium Grid 3 Accent 1" w:semiHidden="0" w:uiPriority="69" w:unhideWhenUsed="0"/>
+    <w:lsdException w:name="Dark List Accent 1" w:semiHidden="0" w:uiPriority="70" w:unhideWhenUsed="0"/>
+    <w:lsdException w:name="Colorful Shading Accent 1" w:semiHidden="0" w:uiPriority="71" w:unhideWhenUsed="0"/>
+    <w:lsdException w:name="Colorful List Accent 1" w:semiHidden="0" w:uiPriority="72" w:unhideWhenUsed="0"/>
+    <w:lsdException w:name="Colorful Grid Accent 1" w:semiHidden="0" w:uiPriority="73" w:unhideWhenUsed="0"/>
+    <w:lsdException w:name="Light Shading Accent 2" w:semiHidden="0" w:uiPriority="60" w:unhideWhenUsed="0"/>
+    <w:lsdException w:name="Light List Accent 2" w:semiHidden="0" w:uiPriority="61" w:unhideWhenUsed="0"/>
+    <w:lsdException w:name="Light Grid Accent 2" w:semiHidden="0" w:uiPriority="62" w:unhideWhenUsed="0"/>
+    <w:lsdException w:name="Medium Shading 1 Accent 2" w:semiHidden="0" w:uiPriority="63" w:unhideWhenUsed="0"/>
+    <w:lsdException w:name="Medium Shading 2 Accent 2" w:semiHidden="0" w:uiPriority="64" w:unhideWhenUsed="0"/>
+    <w:lsdException w:name="Medium List 1 Accent 2" w:semiHidden="0" w:uiPriority="65" w:unhideWhenUsed="0"/>
+    <w:lsdException w:name="Medium List 2 Accent 2" w:semiHidden="0" w:uiPriority="66" w:unhideWhenUsed="0"/>
+    <w:lsdException w:name="Medium Grid 1 Accent 2" w:semiHidden="0" w:uiPriority="67" w:unhideWhenUsed="0"/>
+    <w:lsdException w:name="Medium Grid 2 Accent 2" w:semiHidden="0" w:uiPriority="68" w:unhideWhenUsed="0"/>
+    <w:lsdException w:name="Medium Grid 3 Accent 2" w:semiHidden="0" w:uiPriority="69" w:unhideWhenUsed="0"/>
+    <w:lsdException w:name="Dark List Accent 2" w:semiHidden="0" w:uiPriority="70" w:unhideWhenUsed="0"/>
+    <w:lsdException w:name="Colorful Shading Accent 2" w:semiHidden="0" w:uiPriority="71" w:unhideWhenUsed="0"/>
+    <w:lsdException w:name="Colorful List Accent 2" w:semiHidden="0" w:uiPriority="72" w:unhideWhenUsed="0"/>
+    <w:lsdException w:name="Colorful Grid Accent 2" w:semiHidden="0" w:uiPriority="73" w:unhideWhenUsed="0"/>
+    <w:lsdException w:name="Light Shading Accent 3" w:semiHidden="0" w:uiPriority="60" w:unhideWhenUsed="0"/>
+    <w:lsdException w:name="Light List Accent 3" w:semiHidden="0" w:uiPriority="61" w:unhideWhenUsed="0"/>
+    <w:lsdException w:name="Light Grid Accent 3" w:semiHidden="0" w:uiPriority="62" w:unhideWhenUsed="0"/>
+    <w:lsdException w:name="Medium Shading 1 Accent 3" w:semiHidden="0" w:uiPriority="63" w:unhideWhenUsed="0"/>
+    <w:lsdException w:name="Medium Shading 2 Accent 3" w:semiHidden="0" w:uiPriority="64" w:unhideWhenUsed="0"/>
+    <w:lsdException w:name="Medium List 1 Accent 3" w:semiHidden="0" w:uiPriority="65" w:unhideWhenUsed="0"/>
+    <w:lsdException w:name="Medium List 2 Accent 3" w:semiHidden="0" w:uiPriority="66" w:unhideWhenUsed="0"/>
+    <w:lsdException w:name="Medium Grid 1 Accent 3" w:semiHidden="0" w:uiPriority="67" w:unhideWhenUsed="0"/>
+    <w:lsdException w:name="Medium Grid 2 Accent 3" w:semiHidden="0" w:uiPriority="68" w:unhideWhenUsed="0"/>
+    <w:lsdException w:name="Medium Grid 3 Accent 3" w:semiHidden="0" w:uiPriority="69" w:unhideWhenUsed="0"/>
+    <w:lsdException w:name="Dark List Accent 3" w:semiHidden="0" w:uiPriority="70" w:unhideWhenUsed="0"/>
+    <w:lsdException w:name="Colorful Shading Accent 3" w:semiHidden="0" w:uiPriority="71" w:unhideWhenUsed="0"/>
+    <w:lsdException w:name="Colorful List Accent 3" w:semiHidden="0" w:uiPriority="72" w:unhideWhenUsed="0"/>
+    <w:lsdException w:name="Colorful Grid Accent 3" w:semiHidden="0" w:uiPriority="73" w:unhideWhenUsed="0"/>
+    <w:lsdException w:name="Light Shading Accent 4" w:semiHidden="0" w:uiPriority="60" w:unhideWhenUsed="0"/>
+    <w:lsdException w:name="Light List Accent 4" w:semiHidden="0" w:uiPriority="61" w:unhideWhenUsed="0"/>
+    <w:lsdException w:name="Light Grid Accent 4" w:semiHidden="0" w:uiPriority="62" w:unhideWhenUsed="0"/>
+    <w:lsdException w:name="Medium Shading 1 Accent 4" w:semiHidden="0" w:uiPriority="63" w:unhideWhenUsed="0"/>
+    <w:lsdException w:name="Medium Shading 2 Accent 4" w:semiHidden="0" w:uiPriority="64" w:unhideWhenUsed="0"/>
+    <w:lsdException w:name="Medium List 1 Accent 4" w:semiHidden="0" w:uiPriority="65" w:unhideWhenUsed="0"/>
+    <w:lsdException w:name="Medium List 2 Accent 4" w:semiHidden="0" w:uiPriority="66" w:unhideWhenUsed="0"/>
+    <w:lsdException w:name="Medium Grid 1 Accent 4" w:semiHidden="0" w:uiPriority="67" w:unhideWhenUsed="0"/>
+    <w:lsdException w:name="Medium Grid 2 Accent 4" w:semiHidden="0" w:uiPriority="68" w:unhideWhenUsed="0"/>
+    <w:lsdException w:name="Medium Grid 3 Accent 4" w:semiHidden="0" w:uiPriority="69" w:unhideWhenUsed="0"/>
+    <w:lsdException w:name="Dark List Accent 4" w:semiHidden="0" w:uiPriority="70" w:unhideWhenUsed="0"/>
+    <w:lsdException w:name="Colorful Shading Accent 4" w:semiHidden="0" w:uiPriority="71" w:unhideWhenUsed="0"/>
+    <w:lsdException w:name="Colorful List Accent 4" w:semiHidden="0" w:uiPriority="72" w:unhideWhenUsed="0"/>
+    <w:lsdException w:name="Colorful Grid Accent 4" w:semiHidden="0" w:uiPriority="73" w:unhideWhenUsed="0"/>
+    <w:lsdException w:name="Light Shading Accent 5" w:semiHidden="0" w:uiPriority="60" w:unhideWhenUsed="0"/>
+    <w:lsdException w:name="Light List Accent 5" w:semiHidden="0" w:uiPriority="61" w:unhideWhenUsed="0"/>
+    <w:lsdException w:name="Light Grid Accent 5" w:semiHidden="0" w:uiPriority="62" w:unhideWhenUsed="0"/>
+    <w:lsdException w:name="Medium Shading 1 Accent 5" w:semiHidden="0" w:uiPriority="63" w:unhideWhenUsed="0"/>
+    <w:lsdException w:name="Medium Shading 2 Accent 5" w:semiHidden="0" w:uiPriority="64" w:unhideWhenUsed="0"/>
+    <w:lsdException w:name="Medium List 1 Accent 5" w:semiHidden="0" w:uiPriority="65" w:unhideWhenUsed="0"/>
+    <w:lsdException w:name="Medium List 2 Accent 5" w:semiHidden="0" w:uiPriority="66" w:unhideWhenUsed="0"/>
+    <w:lsdException w:name="Medium Grid 1 Accent 5" w:semiHidden="0" w:uiPriority="67" w:unhideWhenUsed="0"/>
+    <w:lsdException w:name="Medium Grid 2 Accent 5" w:semiHidden="0" w:uiPriority="68" w:unhideWhenUsed="0"/>
+    <w:lsdException w:name="Medium Grid 3 Accent 5" w:semiHidden="0" w:uiPriority="69" w:unhideWhenUsed="0"/>
+    <w:lsdException w:name="Dark List Accent 5" w:semiHidden="0" w:uiPriority="70" w:unhideWhenUsed="0"/>
+    <w:lsdException w:name="Colorful Shading Accent 5" w:semiHidden="0" w:uiPriority="71" w:unhideWhenUsed="0"/>
+    <w:lsdException w:name="Colorful List Accent 5" w:semiHidden="0" w:uiPriority="72" w:unhideWhenUsed="0"/>
+    <w:lsdException w:name="Colorful Grid Accent 5" w:semiHidden="0" w:uiPriority="73" w:unhideWhenUsed="0"/>
+    <w:lsdException w:name="Light Shading Accent 6" w:semiHidden="0" w:uiPriority="60" w:unhideWhenUsed="0"/>
+    <w:lsdException w:name="Light List Accent 6" w:semiHidden="0" w:uiPriority="61" w:unhideWhenUsed="0"/>
+    <w:lsdException w:name="Light Grid Accent 6" w:semiHidden="0" w:uiPriority="62" w:unhideWhenUsed="0"/>
+    <w:lsdException w:name="Medium Shading 1 Accent 6" w:semiHidden="0" w:uiPriority="63" w:unhideWhenUsed="0"/>
+    <w:lsdException w:name="Medium Shading 2 Accent 6" w:semiHidden="0" w:uiPriority="64" w:unhideWhenUsed="0"/>
+    <w:lsdException w:name="Medium List 1 Accent 6" w:semiHidden="0" w:uiPriority="65" w:unhideWhenUsed="0"/>
+    <w:lsdException w:name="Medium List 2 Accent 6" w:semiHidden="0" w:uiPriority="66" w:unhideWhenUsed="0"/>
+    <w:lsdException w:name="Medium Grid 1 Accent 6" w:semiHidden="0" w:uiPriority="67" w:unhideWhenUsed="0"/>
+    <w:lsdException w:name="Medium Grid 2 Accent 6" w:semiHidden="0" w:uiPriority="68" w:unhideWhenUsed="0"/>
+    <w:lsdException w:name="Medium Grid 3 Accent 6" w:semiHidden="0" w:uiPriority="69" w:unhideWhenUsed="0"/>
+    <w:lsdException w:name="Dark List Accent 6" w:semiHidden="0" w:uiPriority="70" w:unhideWhenUsed="0"/>
+    <w:lsdException w:name="Colorful Shading Accent 6" w:semiHidden="0" w:uiPriority="71" w:unhideWhenUsed="0"/>
+    <w:lsdException w:name="Colorful List Accent 6" w:semiHidden="0" w:uiPriority="72" w:unhideWhenUsed="0"/>
+    <w:lsdException w:name="Colorful Grid Accent 6" w:semiHidden="0" w:uiPriority="73" w:unhideWhenUsed="0"/>
+    <w:lsdException w:name="Subtle Emphasis" w:semiHidden="0" w:uiPriority="19" w:unhideWhenUsed="0" w:qFormat="1"/>
+    <w:lsdException w:name="Intense Emphasis" w:semiHidden="0" w:uiPriority="21" w:unhideWhenUsed="0" w:qFormat="1"/>
+    <w:lsdException w:name="Subtle Reference" w:semiHidden="0" w:uiPriority="31" w:unhideWhenUsed="0" w:qFormat="1"/>
+    <w:lsdException w:name="Intense Reference" w:semiHidden="0" w:uiPriority="32" w:unhideWhenUsed="0" w:qFormat="1"/>
+    <w:lsdException w:name="Book Title" w:semiHidden="0" w:uiPriority="33" w:unhideWhenUsed="0" w:qFormat="1"/>
+    <w:lsdException w:name="Bibliography" w:uiPriority="37"/>
+    <w:lsdException w:name="TOC Heading" w:uiPriority="39" w:qFormat="1"/>
+  </w:latentStyles>
+  <w:style w:type="paragraph" w:default="1" w:styleId="Normal">
+    <w:name w:val="Normal"/>
+    <w:qFormat/>
+  </w:style>
+  <w:style w:type="character" w:default="1" w:styleId="DefaultParagraphFont">
+    <w:name w:val="Default Paragraph Font"/>
+    <w:uiPriority w:val="1"/>
+    <w:semiHidden/>
+    <w:unhideWhenUsed/>
+  </w:style>
+  <w:style w:type="table" w:default="1" w:styleId="TableNormal">
+    <w:name w:val="Normal Table"/>
+    <w:uiPriority w:val="99"/>
+    <w:semiHidden/>
+    <w:unhideWhenUsed/>
+    <w:tblPr>
+      <w:tblInd w:w="0" w:type="dxa"/>
+      <w:tblCellMar>
+        <w:top w:w="0" w:type="dxa"/>
+        <w:left w:w="108" w:type="dxa"/>
+        <w:bottom w:w="0" w:type="dxa"/>
+        <w:right w:w="108" w:type="dxa"/>
+      </w:tblCellMar>
+    </w:tblPr>
+  </w:style>
+  <w:style w:type="numbering" w:default="1" w:styleId="NoList">
+    <w:name w:val="No List"/>
+    <w:uiPriority w:val="99"/>
+    <w:semiHidden/>
+    <w:unhideWhenUsed/>
+  </w:style>
+  <w:style w:type="character" w:styleId="Hyperlink">
+    <w:name w:val="Hyperlink"/>
+    <w:basedOn w:val="DefaultParagraphFont"/>
+    <w:uiPriority w:val="99"/>
+    <w:unhideWhenUsed/>
+    <w:rsid w:val="002F03C7"/>
+    <w:rPr>
+      <w:color w:val="0000FF"/>
+      <w:u w:val="single"/>
+    </w:rPr>
+  </w:style>
+  <w:style w:type="paragraph" w:styleId="NormalWeb">
+    <w:name w:val="Normal (Web)"/>
+    <w:basedOn w:val="Normal"/>
+    <w:uiPriority w:val="99"/>
+    <w:unhideWhenUsed/>
+    <w:rsid w:val="00FD2D36"/>
+    <w:pPr>
+      <w:spacing w:before="100" w:beforeAutospacing="1" w:after="100" w:afterAutospacing="1" w:line="240" w:lineRule="auto"/>
+    </w:pPr>
+    <w:rPr>
+      <w:rFonts w:ascii="Times New Roman" w:eastAsia="Times New Roman" w:hAnsi="Times New Roman" w:cs="Times New Roman"/>
+      <w:sz w:val="24"/>
+      <w:szCs w:val="24"/>
+    </w:rPr>
+  </w:style>
+  <w:style w:type="character" w:customStyle="1" w:styleId="hascaption">
+    <w:name w:val="hascaption"/>
+    <w:basedOn w:val="DefaultParagraphFont"/>
+    <w:rsid w:val="004E5586"/>
+  </w:style>
+  <w:style w:type="character" w:customStyle="1" w:styleId="hgkelc">
+    <w:name w:val="hgkelc"/>
+    <w:basedOn w:val="DefaultParagraphFont"/>
+    <w:rsid w:val="005709E4"/>
+  </w:style>
+  <w:style w:type="paragraph" w:styleId="ListParagraph">
+    <w:name w:val="List Paragraph"/>
+    <w:basedOn w:val="Normal"/>
+    <w:uiPriority w:val="34"/>
+    <w:qFormat/>
+    <w:rsid w:val="00173E7D"/>
+    <w:pPr>
+      <w:ind w:left="720"/>
+      <w:contextualSpacing/>
+    </w:pPr>
+  </w:style>
+</w:styles>
+</file>
+
+<file path=word/stylesWithEffects.xml><?xml version="1.0" encoding="utf-8"?>
+<w:styles xmlns:wpc="http://schemas.microsoft.com/office/word/2010/wordprocessingCanvas" xmlns:mc="http://schemas.openxmlformats.org/markup-compatibility/2006" xmlns:o="urn:schemas-microsoft-com:office:office" xmlns:r="http://schemas.openxmlformats.org/officeDocument/2006/relationships" xmlns:m="http://schemas.openxmlformats.org/officeDocument/2006/math" xmlns:v="urn:schemas-microsoft-com:vml" xmlns:wp14="http://schemas.microsoft.com/office/word/2010/wordprocessingDrawing" xmlns:wp="http://schemas.openxmlformats.org/drawingml/2006/wordprocessingDrawing" xmlns:w10="urn:schemas-microsoft-com:office:word" xmlns:w="http://schemas.openxmlformats.org/wordprocessingml/2006/main" xmlns:w14="http://schemas.microsoft.com/office/word/2010/wordml" xmlns:wpg="http://schemas.microsoft.com/office/word/2010/wordprocessingGroup" xmlns:wpi="http://schemas.microsoft.com/office/word/2010/wordprocessingInk" xmlns:wne="http://schemas.microsoft.com/office/word/2006/wordml" xmlns:wps="http://schemas.microsoft.com/office/word/2010/wordprocessingShape" mc:Ignorable="w14 wp14">
+  <w:docDefaults>
+    <w:rPrDefault>
+      <w:rPr>
+        <w:rFonts w:asciiTheme="minorHAnsi" w:eastAsiaTheme="minorHAnsi" w:hAnsiTheme="minorHAnsi" w:cstheme="minorBidi"/>
+        <w:sz w:val="22"/>
+        <w:szCs w:val="22"/>
+        <w:lang w:val="en-US" w:eastAsia="en-US" w:bidi="ar-SA"/>
+      </w:rPr>
+    </w:rPrDefault>
+    <w:pPrDefault>
+      <w:pPr>
+        <w:spacing w:after="160" w:line="259" w:lineRule="auto"/>
+      </w:pPr>
+    </w:pPrDefault>
+  </w:docDefaults>
+  <w:latentStyles w:defLockedState="0" w:defUIPriority="99" w:defSemiHidden="1" w:defUnhideWhenUsed="1" w:defQFormat="0" w:count="267">
+    <w:lsdException w:name="Normal" w:semiHidden="0" w:uiPriority="0" w:unhideWhenUsed="0" w:qFormat="1"/>
+    <w:lsdException w:name="heading 1" w:semiHidden="0" w:uiPriority="9" w:unhideWhenUsed="0" w:qFormat="1"/>
+    <w:lsdException w:name="heading 2" w:uiPriority="9" w:qFormat="1"/>
+    <w:lsdException w:name="heading 3" w:uiPriority="9" w:qFormat="1"/>
+    <w:lsdException w:name="heading 4" w:uiPriority="9" w:qFormat="1"/>
+    <w:lsdException w:name="heading 5" w:uiPriority="9" w:qFormat="1"/>
+    <w:lsdException w:name="heading 6" w:uiPriority="9" w:qFormat="1"/>
+    <w:lsdException w:name="heading 7" w:uiPriority="9" w:qFormat="1"/>
+    <w:lsdException w:name="heading 8" w:uiPriority="9" w:qFormat="1"/>
+    <w:lsdException w:name="heading 9" w:uiPriority="9" w:qFormat="1"/>
+    <w:lsdException w:name="toc 1" w:uiPriority="39"/>
+    <w:lsdException w:name="toc 2" w:uiPriority="39"/>
+    <w:lsdException w:name="toc 3" w:uiPriority="39"/>
+    <w:lsdException w:name="toc 4" w:uiPriority="39"/>
+    <w:lsdException w:name="toc 5" w:uiPriority="39"/>
+    <w:lsdException w:name="toc 6" w:uiPriority="39"/>
+    <w:lsdException w:name="toc 7" w:uiPriority="39"/>
+    <w:lsdException w:name="toc 8" w:uiPriority="39"/>
+    <w:lsdException w:name="toc 9" w:uiPriority="39"/>
+    <w:lsdException w:name="caption" w:uiPriority="35" w:qFormat="1"/>
+    <w:lsdException w:name="Title" w:semiHidden="0" w:uiPriority="10" w:unhideWhenUsed="0" w:qFormat="1"/>
+    <w:lsdException w:name="Default Paragraph Font" w:uiPriority="1"/>
+    <w:lsdException w:name="Subtitle" w:semiHidden="0" w:uiPriority="11" w:unhideWhenUsed="0" w:qFormat="1"/>
+    <w:lsdException w:name="Strong" w:semiHidden="0" w:uiPriority="22" w:unhideWhenUsed="0" w:qFormat="1"/>
+    <w:lsdException w:name="Emphasis" w:semiHidden="0" w:uiPriority="20" w:unhideWhenUsed="0" w:qFormat="1"/>
+    <w:lsdException w:name="Table Grid" w:semiHidden="0" w:uiPriority="39" w:unhideWhenUsed="0"/>
+    <w:lsdException w:name="Placeholder Text" w:unhideWhenUsed="0"/>
+    <w:lsdException w:name="No Spacing" w:semiHidden="0" w:uiPriority="1" w:unhideWhenUsed="0" w:qFormat="1"/>
+    <w:lsdException w:name="Light Shading" w:semiHidden="0" w:uiPriority="60" w:unhideWhenUsed="0"/>
+    <w:lsdException w:name="Light List" w:semiHidden="0" w:uiPriority="61" w:unhideWhenUsed="0"/>
+    <w:lsdException w:name="Light Grid" w:semiHidden="0" w:uiPriority="62" w:unhideWhenUsed="0"/>
+    <w:lsdException w:name="Medium Shading 1" w:semiHidden="0" w:uiPriority="63" w:unhideWhenUsed="0"/>
+    <w:lsdException w:name="Medium Shading 2" w:semiHidden="0" w:uiPriority="64" w:unhideWhenUsed="0"/>
+    <w:lsdException w:name="Medium List 1" w:semiHidden="0" w:uiPriority="65" w:unhideWhenUsed="0"/>
+    <w:lsdException w:name="Medium List 2" w:semiHidden="0" w:uiPriority="66" w:unhideWhenUsed="0"/>
+    <w:lsdException w:name="Medium Grid 1" w:semiHidden="0" w:uiPriority="67" w:unhideWhenUsed="0"/>
+    <w:lsdException w:name="Medium Grid 2" w:semiHidden="0" w:uiPriority="68" w:unhideWhenUsed="0"/>
+    <w:lsdException w:name="Medium Grid 3" w:semiHidden="0" w:uiPriority="69" w:unhideWhenUsed="0"/>
+    <w:lsdException w:name="Dark List" w:semiHidden="0" w:uiPriority="70" w:unhideWhenUsed="0"/>
+    <w:lsdException w:name="Colorful Shading" w:semiHidden="0" w:uiPriority="71" w:unhideWhenUsed="0"/>
+    <w:lsdException w:name="Colorful List" w:semiHidden="0" w:uiPriority="72" w:unhideWhenUsed="0"/>
+    <w:lsdException w:name="Colorful Grid" w:semiHidden="0" w:uiPriority="73" w:unhideWhenUsed="0"/>
+    <w:lsdException w:name="Light Shading Accent 1" w:semiHidden="0" w:uiPriority="60" w:unhideWhenUsed="0"/>
+    <w:lsdException w:name="Light List Accent 1" w:semiHidden="0" w:uiPriority="61" w:unhideWhenUsed="0"/>
+    <w:lsdException w:name="Light Grid Accent 1" w:semiHidden="0" w:uiPriority="62" w:unhideWhenUsed="0"/>
+    <w:lsdException w:name="Medium Shading 1 Accent 1" w:semiHidden="0" w:uiPriority="63" w:unhideWhenUsed="0"/>
+    <w:lsdException w:name="Medium Shading 2 Accent 1" w:semiHidden="0" w:uiPriority="64" w:unhideWhenUsed="0"/>
+    <w:lsdException w:name="Medium List 1 Accent 1" w:semiHidden="0" w:uiPriority="65" w:unhideWhenUsed="0"/>
+    <w:lsdException w:name="Revision" w:unhideWhenUsed="0"/>
+    <w:lsdException w:name="List Paragraph" w:semiHidden="0" w:uiPriority="34" w:unhideWhenUsed="0" w:qFormat="1"/>
+    <w:lsdException w:name="Quote" w:semiHidden="0" w:uiPriority="29" w:unhideWhenUsed="0" w:qFormat="1"/>
+    <w:lsdException w:name="Intense Quote" w:semiHidden="0" w:uiPriority="30" w:unhideWhenUsed="0" w:qFormat="1"/>
+    <w:lsdException w:name="Medium List 2 Accent 1" w:semiHidden="0" w:uiPriority="66" w:unhideWhenUsed="0"/>
+    <w:lsdException w:name="Medium Grid 1 Accent 1" w:semiHidden="0" w:uiPriority="67" w:unhideWhenUsed="0"/>
+    <w:lsdException w:name="Medium Grid 2 Accent 1" w:semiHidden="0" w:uiPriority="68" w:unhideWhenUsed="0"/>
+    <w:lsdException w:name="Medium Grid 3 Accent 1" w:semiHidden="0" w:uiPriority="69" w:unhideWhenUsed="0"/>
+    <w:lsdException w:name="Dark List Accent 1" w:semiHidden="0" w:uiPriority="70" w:unhideWhenUsed="0"/>
+    <w:lsdException w:name="Colorful Shading Accent 1" w:semiHidden="0" w:uiPriority="71" w:unhideWhenUsed="0"/>
+    <w:lsdException w:name="Colorful List Accent 1" w:semiHidden="0" w:uiPriority="72" w:unhideWhenUsed="0"/>
+    <w:lsdException w:name="Colorful Grid Accent 1" w:semiHidden="0" w:uiPriority="73" w:unhideWhenUsed="0"/>
+    <w:lsdException w:name="Light Shading Accent 2" w:semiHidden="0" w:uiPriority="60" w:unhideWhenUsed="0"/>
+    <w:lsdException w:name="Light List Accent 2" w:semiHidden="0" w:uiPriority="61" w:unhideWhenUsed="0"/>
+    <w:lsdException w:name="Light Grid Accent 2" w:semiHidden="0" w:uiPriority="62" w:unhideWhenUsed="0"/>
+    <w:lsdException w:name="Medium Shading 1 Accent 2" w:semiHidden="0" w:uiPriority="63" w:unhideWhenUsed="0"/>
+    <w:lsdException w:name="Medium Shading 2 Accent 2" w:semiHidden="0" w:uiPriority="64" w:unhideWhenUsed="0"/>
+    <w:lsdException w:name="Medium List 1 Accent 2" w:semiHidden="0" w:uiPriority="65" w:unhideWhenUsed="0"/>
+    <w:lsdException w:name="Medium List 2 Accent 2" w:semiHidden="0" w:uiPriority="66" w:unhideWhenUsed="0"/>
+    <w:lsdException w:name="Medium Grid 1 Accent 2" w:semiHidden="0" w:uiPriority="67" w:unhideWhenUsed="0"/>
+    <w:lsdException w:name="Medium Grid 2 Accent 2" w:semiHidden="0" w:uiPriority="68" w:unhideWhenUsed="0"/>
+    <w:lsdException w:name="Medium Grid 3 Accent 2" w:semiHidden="0" w:uiPriority="69" w:unhideWhenUsed="0"/>
+    <w:lsdException w:name="Dark List Accent 2" w:semiHidden="0" w:uiPriority="70" w:unhideWhenUsed="0"/>
+    <w:lsdException w:name="Colorful Shading Accent 2" w:semiHidden="0" w:uiPriority="71" w:unhideWhenUsed="0"/>
+    <w:lsdException w:name="Colorful List Accent 2" w:semiHidden="0" w:uiPriority="72" w:unhideWhenUsed="0"/>
+    <w:lsdException w:name="Colorful Grid Accent 2" w:semiHidden="0" w:uiPriority="73" w:unhideWhenUsed="0"/>
+    <w:lsdException w:name="Light Shading Accent 3" w:semiHidden="0" w:uiPriority="60" w:unhideWhenUsed="0"/>
+    <w:lsdException w:name="Light List Accent 3" w:semiHidden="0" w:uiPriority="61" w:unhideWhenUsed="0"/>
+    <w:lsdException w:name="Light Grid Accent 3" w:semiHidden="0" w:uiPriority="62" w:unhideWhenUsed="0"/>
+    <w:lsdException w:name="Medium Shading 1 Accent 3" w:semiHidden="0" w:uiPriority="63" w:unhideWhenUsed="0"/>
+    <w:lsdException w:name="Medium Shading 2 Accent 3" w:semiHidden="0" w:uiPriority="64" w:unhideWhenUsed="0"/>
+    <w:lsdException w:name="Medium List 1 Accent 3" w:semiHidden="0" w:uiPriority="65" w:unhideWhenUsed="0"/>
+    <w:lsdException w:name="Medium List 2 Accent 3" w:semiHidden="0" w:uiPriority="66" w:unhideWhenUsed="0"/>
+    <w:lsdException w:name="Medium Grid 1 Accent 3" w:semiHidden="0" w:uiPriority="67" w:unhideWhenUsed="0"/>
+    <w:lsdException w:name="Medium Grid 2 Accent 3" w:semiHidden="0" w:uiPriority="68" w:unhideWhenUsed="0"/>
+    <w:lsdException w:name="Medium Grid 3 Accent 3" w:semiHidden="0" w:uiPriority="69" w:unhideWhenUsed="0"/>
+    <w:lsdException w:name="Dark List Accent 3" w:semiHidden="0" w:uiPriority="70" w:unhideWhenUsed="0"/>
+    <w:lsdException w:name="Colorful Shading Accent 3" w:semiHidden="0" w:uiPriority="71" w:unhideWhenUsed="0"/>
+    <w:lsdException w:name="Colorful List Accent 3" w:semiHidden="0" w:uiPriority="72" w:unhideWhenUsed="0"/>
+    <w:lsdException w:name="Colorful Grid Accent 3" w:semiHidden="0" w:uiPriority="73" w:unhideWhenUsed="0"/>
+    <w:lsdException w:name="Light Shading Accent 4" w:semiHidden="0" w:uiPriority="60" w:unhideWhenUsed="0"/>
+    <w:lsdException w:name="Light List Accent 4" w:semiHidden="0" w:uiPriority="61" w:unhideWhenUsed="0"/>
+    <w:lsdException w:name="Light Grid Accent 4" w:semiHidden="0" w:uiPriority="62" w:unhideWhenUsed="0"/>
+    <w:lsdException w:name="Medium Shading 1 Accent 4" w:semiHidden="0" w:uiPriority="63" w:unhideWhenUsed="0"/>
+    <w:lsdException w:name="Medium Shading 2 Accent 4" w:semiHidden="0" w:uiPriority="64" w:unhideWhenUsed="0"/>
+    <w:lsdException w:name="Medium List 1 Accent 4" w:semiHidden="0" w:uiPriority="65" w:unhideWhenUsed="0"/>
+    <w:lsdException w:name="Medium List 2 Accent 4" w:semiHidden="0" w:uiPriority="66" w:unhideWhenUsed="0"/>
+    <w:lsdException w:name="Medium Grid 1 Accent 4" w:semiHidden="0" w:uiPriority="67" w:unhideWhenUsed="0"/>
+    <w:lsdException w:name="Medium Grid 2 Accent 4" w:semiHidden="0" w:uiPriority="68" w:unhideWhenUsed="0"/>
+    <w:lsdException w:name="Medium Grid 3 Accent 4" w:semiHidden="0" w:uiPriority="69" w:unhideWhenUsed="0"/>
+    <w:lsdException w:name="Dark List Accent 4" w:semiHidden="0" w:uiPriority="70" w:unhideWhenUsed="0"/>
+    <w:lsdException w:name="Colorful Shading Accent 4" w:semiHidden="0" w:uiPriority="71" w:unhideWhenUsed="0"/>
+    <w:lsdException w:name="Colorful List Accent 4" w:semiHidden="0" w:uiPriority="72" w:unhideWhenUsed="0"/>
+    <w:lsdException w:name="Colorful Grid Accent 4" w:semiHidden="0" w:uiPriority="73" w:unhideWhenUsed="0"/>
+    <w:lsdException w:name="Light Shading Accent 5" w:semiHidden="0" w:uiPriority="60" w:unhideWhenUsed="0"/>
+    <w:lsdException w:name="Light List Accent 5" w:semiHidden="0" w:uiPriority="61" w:unhideWhenUsed="0"/>
+    <w:lsdException w:name="Light Grid Accent 5" w:semiHidden="0" w:uiPriority="62" w:unhideWhenUsed="0"/>
+    <w:lsdException w:name="Medium Shading 1 Accent 5" w:semiHidden="0" w:uiPriority="63" w:unhideWhenUsed="0"/>
+    <w:lsdException w:name="Medium Shading 2 Accent 5" w:semiHidden="0" w:uiPriority="64" w:unhideWhenUsed="0"/>
+    <w:lsdException w:name="Medium List 1 Accent 5" w:semiHidden="0" w:uiPriority="65" w:unhideWhenUsed="0"/>
+    <w:lsdException w:name="Medium List 2 Accent 5" w:semiHidden="0" w:uiPriority="66" w:unhideWhenUsed="0"/>
+    <w:lsdException w:name="Medium Grid 1 Accent 5" w:semiHidden="0" w:uiPriority="67" w:unhideWhenUsed="0"/>
+    <w:lsdException w:name="Medium Grid 2 Accent 5" w:semiHidden="0" w:uiPriority="68" w:unhideWhenUsed="0"/>
+    <w:lsdException w:name="Medium Grid 3 Accent 5" w:semiHidden="0" w:uiPriority="69" w:unhideWhenUsed="0"/>
+    <w:lsdException w:name="Dark List Accent 5" w:semiHidden="0" w:uiPriority="70" w:unhideWhenUsed="0"/>
+    <w:lsdException w:name="Colorful Shading Accent 5" w:semiHidden="0" w:uiPriority="71" w:unhideWhenUsed="0"/>
+    <w:lsdException w:name="Colorful List Accent 5" w:semiHidden="0" w:uiPriority="72" w:unhideWhenUsed="0"/>
+    <w:lsdException w:name="Colorful Grid Accent 5" w:semiHidden="0" w:uiPriority="73" w:unhideWhenUsed="0"/>
+    <w:lsdException w:name="Light Shading Accent 6" w:semiHidden="0" w:uiPriority="60" w:unhideWhenUsed="0"/>
+    <w:lsdException w:name="Light List Accent 6" w:semiHidden="0" w:uiPriority="61" w:unhideWhenUsed="0"/>
+    <w:lsdException w:name="Light Grid Accent 6" w:semiHidden="0" w:uiPriority="62" w:unhideWhenUsed="0"/>
+    <w:lsdException w:name="Medium Shading 1 Accent 6" w:semiHidden="0" w:uiPriority="63" w:unhideWhenUsed="0"/>
+    <w:lsdException w:name="Medium Shading 2 Accent 6" w:semiHidden="0" w:uiPriority="64" w:unhideWhenUsed="0"/>
+    <w:lsdException w:name="Medium List 1 Accent 6" w:semiHidden="0" w:uiPriority="65" w:unhideWhenUsed="0"/>
+    <w:lsdException w:name="Medium List 2 Accent 6" w:semiHidden="0" w:uiPriority="66" w:unhideWhenUsed="0"/>
+    <w:lsdException w:name="Medium Grid 1 Accent 6" w:semiHidden="0" w:uiPriority="67" w:unhideWhenUsed="0"/>
+    <w:lsdException w:name="Medium Grid 2 Accent 6" w:semiHidden="0" w:uiPriority="68" w:unhideWhenUsed="0"/>
+    <w:lsdException w:name="Medium Grid 3 Accent 6" w:semiHidden="0" w:uiPriority="69" w:unhideWhenUsed="0"/>
+    <w:lsdException w:name="Dark List Accent 6" w:semiHidden="0" w:uiPriority="70" w:unhideWhenUsed="0"/>
+    <w:lsdException w:name="Colorful Shading Accent 6" w:semiHidden="0" w:uiPriority="71" w:unhideWhenUsed="0"/>
+    <w:lsdException w:name="Colorful List Accent 6" w:semiHidden="0" w:uiPriority="72" w:unhideWhenUsed="0"/>
+    <w:lsdException w:name="Colorful Grid Accent 6" w:semiHidden="0" w:uiPriority="73" w:unhideWhenUsed="0"/>
+    <w:lsdException w:name="Subtle Emphasis" w:semiHidden="0" w:uiPriority="19" w:unhideWhenUsed="0" w:qFormat="1"/>
+    <w:lsdException w:name="Intense Emphasis" w:semiHidden="0" w:uiPriority="21" w:unhideWhenUsed="0" w:qFormat="1"/>
+    <w:lsdException w:name="Subtle Reference" w:semiHidden="0" w:uiPriority="31" w:unhideWhenUsed="0" w:qFormat="1"/>
+    <w:lsdException w:name="Intense Reference" w:semiHidden="0" w:uiPriority="32" w:unhideWhenUsed="0" w:qFormat="1"/>
+    <w:lsdException w:name="Book Title" w:semiHidden="0" w:uiPriority="33" w:unhideWhenUsed="0" w:qFormat="1"/>
+    <w:lsdException w:name="Bibliography" w:uiPriority="37"/>
+    <w:lsdException w:name="TOC Heading" w:uiPriority="39" w:qFormat="1"/>
   </w:latentStyles>
   <w:style w:type="paragraph" w:default="1" w:styleId="Normal">
     <w:name w:val="Normal"/>
@@ -14164,7 +14272,7 @@
   <a:extraClrSchemeLst/>
   <a:extLst>
     <a:ext uri="{05A4C25C-085E-4340-85A3-A5531E510DB2}">
-      <thm15:themeFamily xmlns:thm15="http://schemas.microsoft.com/office/thememl/2012/main" name="Office Theme" id="{62F939B6-93AF-4DB8-9C6B-D6C7DFDC589F}" vid="{4A3C46E8-61CC-4603-A589-7422A47A8E4A}"/>
+      <thm15:themeFamily xmlns:thm15="http://schemas.microsoft.com/office/thememl/2012/main" xmlns="" name="Office Theme" id="{62F939B6-93AF-4DB8-9C6B-D6C7DFDC589F}" vid="{4A3C46E8-61CC-4603-A589-7422A47A8E4A}"/>
     </a:ext>
   </a:extLst>
 </a:theme>

</xml_diff>

<commit_message>
Added pics to Mount Mitchell, and new pdf
</commit_message>
<xml_diff>
--- a/Walter/TripReports/Book_01_10.docx
+++ b/Walter/TripReports/Book_01_10.docx
@@ -145,35 +145,7 @@
           <w:sz w:val="24"/>
           <w:szCs w:val="24"/>
         </w:rPr>
-        <w:t xml:space="preserve">At this time in my life I was living in Arlington Virginia, and working in the Washington DC area as a </w:t>
-      </w:r>
-      <w:r>
-        <w:rPr>
-          <w:sz w:val="24"/>
-          <w:szCs w:val="24"/>
-        </w:rPr>
-        <w:t>W</w:t>
-      </w:r>
-      <w:r>
-        <w:rPr>
-          <w:sz w:val="24"/>
-          <w:szCs w:val="24"/>
-        </w:rPr>
-        <w:t xml:space="preserve">eb </w:t>
-      </w:r>
-      <w:r>
-        <w:rPr>
-          <w:sz w:val="24"/>
-          <w:szCs w:val="24"/>
-        </w:rPr>
-        <w:t>D</w:t>
-      </w:r>
-      <w:r>
-        <w:rPr>
-          <w:sz w:val="24"/>
-          <w:szCs w:val="24"/>
-        </w:rPr>
-        <w:t xml:space="preserve">eveloper.  I was fortunate to have a wonderful group of likeminded friends and together we enjoyed hiking in the nearby forests regularly.   We spent many weekends, and the occasional “sick-in” (our word for calling in sick to work and then going out hiking for the day) in the George Washington Forest, as well as in and around Shenandoah National Park.  The Old Rag Mountain hike and the hike from Shenandoah </w:t>
+        <w:t xml:space="preserve">At this time in my life I was living in Arlington Virginia, and working in the Washington DC area.  I was fortunate to have a wonderful group of likeminded friends and together we enjoyed hiking in the nearby forests regularly.   We spent many weekends, and the occasional “sick-in” (our word for calling in sick to work and then going out hiking for the day) in the George Washington Forest, as well as in and around Shenandoah National Park.  The Old Rag Mountain hike and the hike from Shenandoah </w:t>
       </w:r>
       <w:r>
         <w:rPr>
@@ -202,14 +174,42 @@
           <w:sz w:val="24"/>
           <w:szCs w:val="24"/>
         </w:rPr>
-        <w:t xml:space="preserve">Looking to broaden our hiking horizons one friend suggested we head down to North Carolina for a few days and tackle the then privately own Grandfather Mountain.  It is over 400 miles from Northern Virginia to Boone North Carolina, and another </w:t>
-      </w:r>
-      <w:r>
-        <w:rPr>
-          <w:sz w:val="24"/>
-          <w:szCs w:val="24"/>
-        </w:rPr>
-        <w:t>18 miles to Grandfather Mountain.  Our group of three made the drive on a Thursday evening after work.  Outside of Boone we happened on a concealed</w:t>
+        <w:t xml:space="preserve">Looking to broaden our hiking horizons </w:t>
+      </w:r>
+      <w:r>
+        <w:rPr>
+          <w:sz w:val="24"/>
+          <w:szCs w:val="24"/>
+        </w:rPr>
+        <w:t>Parley</w:t>
+      </w:r>
+      <w:r>
+        <w:rPr>
+          <w:sz w:val="24"/>
+          <w:szCs w:val="24"/>
+        </w:rPr>
+        <w:t xml:space="preserve"> suggested we head down to North Carolina for a few days and tackle the then privately own Grandfather Mountain.  It is over 400 miles from Northern Virginia to Boone North Carolina, and another </w:t>
+      </w:r>
+      <w:r>
+        <w:rPr>
+          <w:sz w:val="24"/>
+          <w:szCs w:val="24"/>
+        </w:rPr>
+        <w:t xml:space="preserve">18 miles to Grandfather Mountain.  </w:t>
+      </w:r>
+      <w:r>
+        <w:rPr>
+          <w:sz w:val="24"/>
+          <w:szCs w:val="24"/>
+        </w:rPr>
+        <w:t>Our group of three - namely Parley, Yenny, and I - made the drive on a Thursday evening after work</w:t>
+      </w:r>
+      <w:r>
+        <w:rPr>
+          <w:sz w:val="24"/>
+          <w:szCs w:val="24"/>
+        </w:rPr>
+        <w:t>.  Outside of Boone we happened on a concealed</w:t>
       </w:r>
       <w:r>
         <w:rPr>
@@ -263,24 +263,72 @@
       </w:pPr>
       <w:r>
         <w:rPr>
-          <w:sz w:val="24"/>
-          <w:szCs w:val="24"/>
-        </w:rPr>
-        <w:t>At Grandfather we found stunning scenery along with marvelous ecological diversity, and we enjoyed a full day of hiking, which involved more than one peak, and</w:t>
-      </w:r>
-      <w:r>
-        <w:rPr>
-          <w:sz w:val="24"/>
-          <w:szCs w:val="24"/>
-        </w:rPr>
-        <w:t xml:space="preserve"> even</w:t>
-      </w:r>
-      <w:r>
-        <w:rPr>
-          <w:sz w:val="24"/>
-          <w:szCs w:val="24"/>
-        </w:rPr>
-        <w:t xml:space="preserve"> multiple ladders up the steepest sections.  We also walked the mile high swinging bridge, A</w:t>
+          <w:noProof/>
+          <w:sz w:val="24"/>
+          <w:szCs w:val="24"/>
+        </w:rPr>
+        <w:drawing>
+          <wp:anchor distT="0" distB="0" distL="114300" distR="114300" simplePos="0" relativeHeight="251656192" behindDoc="0" locked="0" layoutInCell="1" allowOverlap="1" wp14:anchorId="3A4BB89F" wp14:editId="4B327539">
+            <wp:simplePos x="0" y="0"/>
+            <wp:positionH relativeFrom="column">
+              <wp:posOffset>3926205</wp:posOffset>
+            </wp:positionH>
+            <wp:positionV relativeFrom="paragraph">
+              <wp:posOffset>5715</wp:posOffset>
+            </wp:positionV>
+            <wp:extent cx="1831340" cy="2442845"/>
+            <wp:effectExtent l="0" t="0" r="0" b="0"/>
+            <wp:wrapSquare wrapText="bothSides"/>
+            <wp:docPr id="1" name="Picture 1" descr="A picture containing tree, outdoor, sky, forest&#10;&#10;Description automatically generated"/>
+            <wp:cNvGraphicFramePr>
+              <a:graphicFrameLocks xmlns:a="http://schemas.openxmlformats.org/drawingml/2006/main" noChangeAspect="1"/>
+            </wp:cNvGraphicFramePr>
+            <a:graphic xmlns:a="http://schemas.openxmlformats.org/drawingml/2006/main">
+              <a:graphicData uri="http://schemas.openxmlformats.org/drawingml/2006/picture">
+                <pic:pic xmlns:pic="http://schemas.openxmlformats.org/drawingml/2006/picture">
+                  <pic:nvPicPr>
+                    <pic:cNvPr id="1" name="Picture 1" descr="A picture containing tree, outdoor, sky, forest&#10;&#10;Description automatically generated"/>
+                    <pic:cNvPicPr/>
+                  </pic:nvPicPr>
+                  <pic:blipFill>
+                    <a:blip r:embed="rId4">
+                      <a:extLst>
+                        <a:ext uri="{28A0092B-C50C-407E-A947-70E740481C1C}">
+                          <a14:useLocalDpi xmlns:a14="http://schemas.microsoft.com/office/drawing/2010/main" val="0"/>
+                        </a:ext>
+                      </a:extLst>
+                    </a:blip>
+                    <a:stretch>
+                      <a:fillRect/>
+                    </a:stretch>
+                  </pic:blipFill>
+                  <pic:spPr>
+                    <a:xfrm>
+                      <a:off x="0" y="0"/>
+                      <a:ext cx="1831340" cy="2442845"/>
+                    </a:xfrm>
+                    <a:prstGeom prst="rect">
+                      <a:avLst/>
+                    </a:prstGeom>
+                  </pic:spPr>
+                </pic:pic>
+              </a:graphicData>
+            </a:graphic>
+            <wp14:sizeRelH relativeFrom="margin">
+              <wp14:pctWidth>0</wp14:pctWidth>
+            </wp14:sizeRelH>
+            <wp14:sizeRelV relativeFrom="margin">
+              <wp14:pctHeight>0</wp14:pctHeight>
+            </wp14:sizeRelV>
+          </wp:anchor>
+        </w:drawing>
+      </w:r>
+      <w:r>
+        <w:rPr>
+          <w:sz w:val="24"/>
+          <w:szCs w:val="24"/>
+        </w:rPr>
+        <w:t>At Grandfather we found stunning scenery along with marvelous ecological diversity, and we enjoyed a full day of hiking, which involved more than one peak, and even multiple ladders up the steepest sections.  We also walked the mile high swinging bridge, A</w:t>
       </w:r>
       <w:r>
         <w:rPr>
@@ -294,7 +342,77 @@
           <w:sz w:val="24"/>
           <w:szCs w:val="24"/>
         </w:rPr>
-        <w:t xml:space="preserve"> over to Linville Peak.</w:t>
+        <w:t xml:space="preserve"> over to Linville Peak.  </w:t>
+      </w:r>
+      <w:r>
+        <w:rPr>
+          <w:sz w:val="24"/>
+          <w:szCs w:val="24"/>
+        </w:rPr>
+        <w:t>The 228-foot suspension bridge</w:t>
+      </w:r>
+      <w:r>
+        <w:rPr>
+          <w:sz w:val="24"/>
+          <w:szCs w:val="24"/>
+        </w:rPr>
+        <w:t xml:space="preserve"> has an elevation of 5,278 feet (just two feet shy of one mile) and</w:t>
+      </w:r>
+      <w:r>
+        <w:rPr>
+          <w:sz w:val="24"/>
+          <w:szCs w:val="24"/>
+        </w:rPr>
+        <w:t> </w:t>
+      </w:r>
+      <w:r>
+        <w:rPr>
+          <w:sz w:val="24"/>
+          <w:szCs w:val="24"/>
+        </w:rPr>
+        <w:t>crosses</w:t>
+      </w:r>
+      <w:r>
+        <w:rPr>
+          <w:sz w:val="24"/>
+          <w:szCs w:val="24"/>
+        </w:rPr>
+        <w:t xml:space="preserve"> </w:t>
+      </w:r>
+      <w:r>
+        <w:rPr>
+          <w:sz w:val="24"/>
+          <w:szCs w:val="24"/>
+        </w:rPr>
+        <w:t>over an</w:t>
+      </w:r>
+      <w:r>
+        <w:rPr>
+          <w:sz w:val="24"/>
+          <w:szCs w:val="24"/>
+        </w:rPr>
+        <w:t> 80-foot</w:t>
+      </w:r>
+      <w:r>
+        <w:rPr>
+          <w:sz w:val="24"/>
+          <w:szCs w:val="24"/>
+        </w:rPr>
+        <w:t>-deep</w:t>
+      </w:r>
+      <w:r>
+        <w:rPr>
+          <w:sz w:val="24"/>
+          <w:szCs w:val="24"/>
+        </w:rPr>
+        <w:t xml:space="preserve"> chasm</w:t>
+      </w:r>
+      <w:r>
+        <w:rPr>
+          <w:sz w:val="24"/>
+          <w:szCs w:val="24"/>
+        </w:rPr>
+        <w:t>.</w:t>
       </w:r>
     </w:p>
     <w:p>
@@ -316,7 +434,7 @@
           <w:sz w:val="24"/>
           <w:szCs w:val="24"/>
         </w:rPr>
-        <w:t>Pratt</w:t>
+        <w:t>Parley</w:t>
       </w:r>
       <w:r>
         <w:rPr>
@@ -351,7 +469,21 @@
           <w:sz w:val="24"/>
           <w:szCs w:val="24"/>
         </w:rPr>
-        <w:t xml:space="preserve">  We hadn’t planned on it, but we had the time </w:t>
+        <w:t xml:space="preserve">  We </w:t>
+      </w:r>
+      <w:r>
+        <w:rPr>
+          <w:sz w:val="24"/>
+          <w:szCs w:val="24"/>
+        </w:rPr>
+        <w:t>had not</w:t>
+      </w:r>
+      <w:r>
+        <w:rPr>
+          <w:sz w:val="24"/>
+          <w:szCs w:val="24"/>
+        </w:rPr>
+        <w:t xml:space="preserve"> planned on it, but we had the time </w:t>
       </w:r>
       <w:r>
         <w:rPr>
@@ -443,7 +575,21 @@
           <w:sz w:val="24"/>
           <w:szCs w:val="24"/>
         </w:rPr>
-        <w:t xml:space="preserve"> As we made the hour and a half journey we enjoyed the </w:t>
+        <w:t xml:space="preserve"> As we made the hour and a half </w:t>
+      </w:r>
+      <w:r>
+        <w:rPr>
+          <w:sz w:val="24"/>
+          <w:szCs w:val="24"/>
+        </w:rPr>
+        <w:t>journey,</w:t>
+      </w:r>
+      <w:r>
+        <w:rPr>
+          <w:sz w:val="24"/>
+          <w:szCs w:val="24"/>
+        </w:rPr>
+        <w:t xml:space="preserve"> we enjoyed the </w:t>
       </w:r>
       <w:r>
         <w:rPr>
@@ -509,12 +655,24 @@
         <w:t xml:space="preserve"> we encountered the </w:t>
       </w:r>
       <w:r>
+        <w:rPr>
+          <w:sz w:val="24"/>
+          <w:szCs w:val="24"/>
+        </w:rPr>
         <w:t xml:space="preserve">assailants, who we incorrectly assumed where simply on a moderate </w:t>
       </w:r>
       <w:r>
+        <w:rPr>
+          <w:sz w:val="24"/>
+          <w:szCs w:val="24"/>
+        </w:rPr>
         <w:t xml:space="preserve">bike </w:t>
       </w:r>
       <w:r>
+        <w:rPr>
+          <w:sz w:val="24"/>
+          <w:szCs w:val="24"/>
+        </w:rPr>
         <w:t xml:space="preserve">ride up the four and half miles of NC-128 to the summit parking lot.  </w:t>
       </w:r>
       <w:r>
@@ -550,7 +708,15 @@
           <w:sz w:val="24"/>
           <w:szCs w:val="24"/>
         </w:rPr>
-        <w:t xml:space="preserve"> in Spartanburg, South Carolina</w:t>
+        <w:t xml:space="preserve"> in </w:t>
+      </w:r>
+      <w:r>
+        <w:rPr>
+          <w:sz w:val="24"/>
+          <w:szCs w:val="24"/>
+        </w:rPr>
+        <w:lastRenderedPageBreak/>
+        <w:t>Spartanburg, South Carolina</w:t>
       </w:r>
       <w:r>
         <w:rPr>
@@ -632,6 +798,68 @@
       </w:pPr>
       <w:r>
         <w:rPr>
+          <w:noProof/>
+          <w:sz w:val="24"/>
+          <w:szCs w:val="24"/>
+        </w:rPr>
+        <w:drawing>
+          <wp:anchor distT="0" distB="0" distL="114300" distR="114300" simplePos="0" relativeHeight="251660288" behindDoc="0" locked="0" layoutInCell="1" allowOverlap="1" wp14:anchorId="1EE31FBD" wp14:editId="09F74778">
+            <wp:simplePos x="0" y="0"/>
+            <wp:positionH relativeFrom="column">
+              <wp:posOffset>13364</wp:posOffset>
+            </wp:positionH>
+            <wp:positionV relativeFrom="paragraph">
+              <wp:posOffset>483387</wp:posOffset>
+            </wp:positionV>
+            <wp:extent cx="2415540" cy="1810385"/>
+            <wp:effectExtent l="0" t="0" r="3810" b="0"/>
+            <wp:wrapSquare wrapText="bothSides"/>
+            <wp:docPr id="2" name="Picture 2" descr="A person and person standing on a wooden bench in the snow&#10;&#10;Description automatically generated with low confidence"/>
+            <wp:cNvGraphicFramePr>
+              <a:graphicFrameLocks xmlns:a="http://schemas.openxmlformats.org/drawingml/2006/main" noChangeAspect="1"/>
+            </wp:cNvGraphicFramePr>
+            <a:graphic xmlns:a="http://schemas.openxmlformats.org/drawingml/2006/main">
+              <a:graphicData uri="http://schemas.openxmlformats.org/drawingml/2006/picture">
+                <pic:pic xmlns:pic="http://schemas.openxmlformats.org/drawingml/2006/picture">
+                  <pic:nvPicPr>
+                    <pic:cNvPr id="2" name="Picture 2" descr="A person and person standing on a wooden bench in the snow&#10;&#10;Description automatically generated with low confidence"/>
+                    <pic:cNvPicPr/>
+                  </pic:nvPicPr>
+                  <pic:blipFill>
+                    <a:blip r:embed="rId5" cstate="print">
+                      <a:extLst>
+                        <a:ext uri="{28A0092B-C50C-407E-A947-70E740481C1C}">
+                          <a14:useLocalDpi xmlns:a14="http://schemas.microsoft.com/office/drawing/2010/main" val="0"/>
+                        </a:ext>
+                      </a:extLst>
+                    </a:blip>
+                    <a:stretch>
+                      <a:fillRect/>
+                    </a:stretch>
+                  </pic:blipFill>
+                  <pic:spPr>
+                    <a:xfrm>
+                      <a:off x="0" y="0"/>
+                      <a:ext cx="2415540" cy="1810385"/>
+                    </a:xfrm>
+                    <a:prstGeom prst="rect">
+                      <a:avLst/>
+                    </a:prstGeom>
+                  </pic:spPr>
+                </pic:pic>
+              </a:graphicData>
+            </a:graphic>
+            <wp14:sizeRelH relativeFrom="margin">
+              <wp14:pctWidth>0</wp14:pctWidth>
+            </wp14:sizeRelH>
+            <wp14:sizeRelV relativeFrom="margin">
+              <wp14:pctHeight>0</wp14:pctHeight>
+            </wp14:sizeRelV>
+          </wp:anchor>
+        </w:drawing>
+      </w:r>
+      <w:r>
+        <w:rPr>
           <w:sz w:val="24"/>
           <w:szCs w:val="24"/>
         </w:rPr>
@@ -726,15 +954,7 @@
           <w:sz w:val="24"/>
           <w:szCs w:val="24"/>
         </w:rPr>
-        <w:t xml:space="preserve">. </w:t>
-      </w:r>
-      <w:r>
-        <w:rPr>
-          <w:sz w:val="24"/>
-          <w:szCs w:val="24"/>
-        </w:rPr>
-        <w:lastRenderedPageBreak/>
-        <w:t>Miraculously on what is probably the most congested day of the year on Mt. Mitchell we managed to obtain parking</w:t>
+        <w:t>. Miraculously on what is probably the most congested day of the year on Mt. Mitchell we managed to obtain parking</w:t>
       </w:r>
       <w:r>
         <w:rPr>
@@ -925,7 +1145,21 @@
           <w:sz w:val="24"/>
           <w:szCs w:val="24"/>
         </w:rPr>
-        <w:t xml:space="preserve"> with amazing 360 degree views</w:t>
+        <w:t xml:space="preserve"> with amazing </w:t>
+      </w:r>
+      <w:r>
+        <w:rPr>
+          <w:sz w:val="24"/>
+          <w:szCs w:val="24"/>
+        </w:rPr>
+        <w:t>360-degree</w:t>
+      </w:r>
+      <w:r>
+        <w:rPr>
+          <w:sz w:val="24"/>
+          <w:szCs w:val="24"/>
+        </w:rPr>
+        <w:t xml:space="preserve"> views</w:t>
       </w:r>
       <w:r>
         <w:rPr>
@@ -947,7 +1181,21 @@
           <w:sz w:val="24"/>
           <w:szCs w:val="24"/>
         </w:rPr>
-        <w:t>On my first visit the summit platform was much taller and better looking, being bricked with natural rocks and topped with a square concrete platform, as compared to the shorter rounder platform of today with it disproportionally, and extra-long, curved and gently sloping accessibility ramp.</w:t>
+        <w:t xml:space="preserve">On my first visit the summit platform was much taller and better looking, being bricked with natural </w:t>
+      </w:r>
+      <w:r>
+        <w:rPr>
+          <w:sz w:val="24"/>
+          <w:szCs w:val="24"/>
+        </w:rPr>
+        <w:t>rock,</w:t>
+      </w:r>
+      <w:r>
+        <w:rPr>
+          <w:sz w:val="24"/>
+          <w:szCs w:val="24"/>
+        </w:rPr>
+        <w:t xml:space="preserve"> and topped with a square concrete platform, as compared to the shorter rounder platform of today with it disproportionally, and extra-long, curved and gently sloping accessibility ramp.</w:t>
       </w:r>
     </w:p>
     <w:p>
@@ -997,14 +1245,42 @@
           <w:sz w:val="24"/>
           <w:szCs w:val="24"/>
         </w:rPr>
-        <w:t>visit I over looked t</w:t>
-      </w:r>
-      <w:r>
-        <w:rPr>
-          <w:sz w:val="24"/>
-          <w:szCs w:val="24"/>
-        </w:rPr>
-        <w:t>he grave site of Elisha Mitchell, a geologist, explorer and Presbyterian minister</w:t>
+        <w:t xml:space="preserve">visit I </w:t>
+      </w:r>
+      <w:r>
+        <w:rPr>
+          <w:sz w:val="24"/>
+          <w:szCs w:val="24"/>
+        </w:rPr>
+        <w:t>overlooked</w:t>
+      </w:r>
+      <w:r>
+        <w:rPr>
+          <w:sz w:val="24"/>
+          <w:szCs w:val="24"/>
+        </w:rPr>
+        <w:t xml:space="preserve"> t</w:t>
+      </w:r>
+      <w:r>
+        <w:rPr>
+          <w:sz w:val="24"/>
+          <w:szCs w:val="24"/>
+        </w:rPr>
+        <w:t xml:space="preserve">he grave site of Elisha Mitchell, a geologist, </w:t>
+      </w:r>
+      <w:r>
+        <w:rPr>
+          <w:sz w:val="24"/>
+          <w:szCs w:val="24"/>
+        </w:rPr>
+        <w:t>explorer,</w:t>
+      </w:r>
+      <w:r>
+        <w:rPr>
+          <w:sz w:val="24"/>
+          <w:szCs w:val="24"/>
+        </w:rPr>
+        <w:t xml:space="preserve"> and Presbyterian minister</w:t>
       </w:r>
       <w:r>
         <w:rPr>
@@ -1081,7 +1357,7 @@
           <w:sz w:val="24"/>
           <w:szCs w:val="24"/>
         </w:rPr>
-        <w:t xml:space="preserve">Elisha’s </w:t>
+        <w:t xml:space="preserve">the </w:t>
       </w:r>
       <w:r>
         <w:rPr>
@@ -1095,7 +1371,7 @@
           <w:sz w:val="24"/>
           <w:szCs w:val="24"/>
         </w:rPr>
-        <w:t xml:space="preserve"> measurements of the mountain</w:t>
+        <w:t xml:space="preserve"> measurements</w:t>
       </w:r>
       <w:r>
         <w:rPr>
@@ -1109,7 +1385,7 @@
           <w:sz w:val="24"/>
           <w:szCs w:val="24"/>
         </w:rPr>
-        <w:t>he</w:t>
+        <w:t>Mitchell</w:t>
       </w:r>
       <w:r>
         <w:rPr>
@@ -1425,6 +1701,7 @@
           <w:sz w:val="24"/>
           <w:szCs w:val="24"/>
         </w:rPr>
+        <w:lastRenderedPageBreak/>
         <w:t>Route 66 took us seventy-five</w:t>
       </w:r>
       <w:r>
@@ -1783,7 +2060,6 @@
           <w:sz w:val="24"/>
           <w:szCs w:val="24"/>
         </w:rPr>
-        <w:lastRenderedPageBreak/>
         <w:t>Commenting on the natural steps, one of my friends mentioned that we were climbing a “</w:t>
       </w:r>
       <w:r>
@@ -2300,6 +2576,7 @@
           <w:sz w:val="24"/>
           <w:szCs w:val="24"/>
         </w:rPr>
+        <w:lastRenderedPageBreak/>
         <w:t xml:space="preserve">From </w:t>
       </w:r>
       <w:r>
@@ -2528,7 +2805,6 @@
           <w:sz w:val="24"/>
           <w:szCs w:val="24"/>
         </w:rPr>
-        <w:lastRenderedPageBreak/>
         <w:t>Backbone Mountain</w:t>
       </w:r>
       <w:r>
@@ -2707,12 +2983,21 @@
         </w:rPr>
         <w:t xml:space="preserve">near </w:t>
       </w:r>
-      <w:r>
-        <w:rPr>
-          <w:sz w:val="24"/>
-          <w:szCs w:val="24"/>
-        </w:rPr>
-        <w:t>Wardensville,</w:t>
+      <w:proofErr w:type="spellStart"/>
+      <w:r>
+        <w:rPr>
+          <w:sz w:val="24"/>
+          <w:szCs w:val="24"/>
+        </w:rPr>
+        <w:t>Wardensville</w:t>
+      </w:r>
+      <w:proofErr w:type="spellEnd"/>
+      <w:r>
+        <w:rPr>
+          <w:sz w:val="24"/>
+          <w:szCs w:val="24"/>
+        </w:rPr>
+        <w:t>,</w:t>
       </w:r>
       <w:r>
         <w:rPr>
@@ -2923,8 +3208,17 @@
           <w:sz w:val="24"/>
           <w:szCs w:val="24"/>
         </w:rPr>
-        <w:t xml:space="preserve"> instead of stopping at our Friday night intended camp spot near Wardensville</w:t>
-      </w:r>
+        <w:t xml:space="preserve"> instead of stopping at our Friday night intended camp spot near </w:t>
+      </w:r>
+      <w:proofErr w:type="spellStart"/>
+      <w:r>
+        <w:rPr>
+          <w:sz w:val="24"/>
+          <w:szCs w:val="24"/>
+        </w:rPr>
+        <w:t>Wardensville</w:t>
+      </w:r>
+      <w:proofErr w:type="spellEnd"/>
       <w:r>
         <w:rPr>
           <w:sz w:val="24"/>
@@ -3374,6 +3668,7 @@
           <w:sz w:val="24"/>
           <w:szCs w:val="24"/>
         </w:rPr>
+        <w:lastRenderedPageBreak/>
         <w:t>From Blackwater we headed toward the W</w:t>
       </w:r>
       <w:r>
@@ -3544,14 +3839,46 @@
           <w:sz w:val="24"/>
           <w:szCs w:val="24"/>
         </w:rPr>
-        <w:t>The highpoint is called Hoye Crest and contains a large sign on a metal post.</w:t>
-      </w:r>
-      <w:r>
-        <w:rPr>
-          <w:sz w:val="24"/>
-          <w:szCs w:val="24"/>
-        </w:rPr>
-        <w:t xml:space="preserve"> Hoye Crest is named in remembrance </w:t>
+        <w:t xml:space="preserve">The highpoint is called </w:t>
+      </w:r>
+      <w:proofErr w:type="spellStart"/>
+      <w:r>
+        <w:rPr>
+          <w:sz w:val="24"/>
+          <w:szCs w:val="24"/>
+        </w:rPr>
+        <w:t>Hoye</w:t>
+      </w:r>
+      <w:proofErr w:type="spellEnd"/>
+      <w:r>
+        <w:rPr>
+          <w:sz w:val="24"/>
+          <w:szCs w:val="24"/>
+        </w:rPr>
+        <w:t xml:space="preserve"> Crest and contains a large sign on a metal post.</w:t>
+      </w:r>
+      <w:r>
+        <w:rPr>
+          <w:sz w:val="24"/>
+          <w:szCs w:val="24"/>
+        </w:rPr>
+        <w:t xml:space="preserve"> </w:t>
+      </w:r>
+      <w:proofErr w:type="spellStart"/>
+      <w:r>
+        <w:rPr>
+          <w:sz w:val="24"/>
+          <w:szCs w:val="24"/>
+        </w:rPr>
+        <w:t>Hoye</w:t>
+      </w:r>
+      <w:proofErr w:type="spellEnd"/>
+      <w:r>
+        <w:rPr>
+          <w:sz w:val="24"/>
+          <w:szCs w:val="24"/>
+        </w:rPr>
+        <w:t xml:space="preserve"> Crest is named in remembrance </w:t>
       </w:r>
       <w:r>
         <w:rPr>
@@ -3565,8 +3892,17 @@
           <w:sz w:val="24"/>
           <w:szCs w:val="24"/>
         </w:rPr>
-        <w:t xml:space="preserve"> World War Captain Charles Hoye</w:t>
-      </w:r>
+        <w:t xml:space="preserve"> World War Captain Charles </w:t>
+      </w:r>
+      <w:proofErr w:type="spellStart"/>
+      <w:r>
+        <w:rPr>
+          <w:sz w:val="24"/>
+          <w:szCs w:val="24"/>
+        </w:rPr>
+        <w:t>Hoye</w:t>
+      </w:r>
+      <w:proofErr w:type="spellEnd"/>
       <w:r>
         <w:rPr>
           <w:sz w:val="24"/>
@@ -3588,12 +3924,21 @@
         </w:rPr>
         <w:t xml:space="preserve">of early settlers to the area, and founder of the Garrett county historical society. </w:t>
       </w:r>
-      <w:r>
-        <w:rPr>
-          <w:sz w:val="24"/>
-          <w:szCs w:val="24"/>
-        </w:rPr>
-        <w:t>Hoye was also a veteran of the Spanish-American War.</w:t>
+      <w:proofErr w:type="spellStart"/>
+      <w:r>
+        <w:rPr>
+          <w:sz w:val="24"/>
+          <w:szCs w:val="24"/>
+        </w:rPr>
+        <w:t>Hoye</w:t>
+      </w:r>
+      <w:proofErr w:type="spellEnd"/>
+      <w:r>
+        <w:rPr>
+          <w:sz w:val="24"/>
+          <w:szCs w:val="24"/>
+        </w:rPr>
+        <w:t xml:space="preserve"> was also a veteran of the Spanish-American War.</w:t>
       </w:r>
       <w:r>
         <w:rPr>
@@ -3607,15 +3952,7 @@
           <w:sz w:val="24"/>
           <w:szCs w:val="24"/>
         </w:rPr>
-        <w:t xml:space="preserve">and and </w:t>
-      </w:r>
-      <w:r>
-        <w:rPr>
-          <w:sz w:val="24"/>
-          <w:szCs w:val="24"/>
-        </w:rPr>
-        <w:lastRenderedPageBreak/>
-        <w:t xml:space="preserve">runs into West Virginia, </w:t>
+        <w:t xml:space="preserve">and and runs into West Virginia, </w:t>
       </w:r>
       <w:r>
         <w:rPr>
@@ -3847,7 +4184,15 @@
           <w:sz w:val="24"/>
           <w:szCs w:val="24"/>
         </w:rPr>
-        <w:t xml:space="preserve"> Forest at Warden</w:t>
+        <w:t xml:space="preserve"> Forest at </w:t>
+      </w:r>
+      <w:proofErr w:type="spellStart"/>
+      <w:r>
+        <w:rPr>
+          <w:sz w:val="24"/>
+          <w:szCs w:val="24"/>
+        </w:rPr>
+        <w:t>Warden</w:t>
       </w:r>
       <w:r>
         <w:rPr>
@@ -3861,7 +4206,15 @@
           <w:sz w:val="24"/>
           <w:szCs w:val="24"/>
         </w:rPr>
-        <w:t>ville, WV where we camped for the night.</w:t>
+        <w:t>ville</w:t>
+      </w:r>
+      <w:proofErr w:type="spellEnd"/>
+      <w:r>
+        <w:rPr>
+          <w:sz w:val="24"/>
+          <w:szCs w:val="24"/>
+        </w:rPr>
+        <w:t>, WV where we camped for the night.</w:t>
       </w:r>
     </w:p>
     <w:p>
@@ -4092,7 +4445,71 @@
           <w:sz w:val="24"/>
           <w:szCs w:val="24"/>
         </w:rPr>
-        <w:t>Following a drive through Lake Placid and a stroll down the main street, as the afternoon was rapidly disappearing we decided we better drive to the starting location for our hike. The plan was to begin the hike from South Meadows, where we would leave the car, and backpack 2.8 miles along an old fire road to Marcy Dam. At Marcy Dam we would camp, and then pick up the classic VanHoevenberg Trail to the peak the next morning. The advantage of starting at South Meadow as compared to the VanHoevenberg Trailhead at Adirondac Loj is that we could park the car for free.</w:t>
+        <w:t xml:space="preserve">Following a drive through Lake Placid and a stroll down the main street, as the afternoon was rapidly disappearing we decided we better drive to the starting location for our hike. The plan was to begin the hike from South Meadows, where we would leave the car, and backpack 2.8 miles along an old fire road to Marcy Dam. At Marcy Dam we would camp, and then pick up the classic </w:t>
+      </w:r>
+      <w:proofErr w:type="spellStart"/>
+      <w:r>
+        <w:rPr>
+          <w:sz w:val="24"/>
+          <w:szCs w:val="24"/>
+        </w:rPr>
+        <w:t>VanHoevenberg</w:t>
+      </w:r>
+      <w:proofErr w:type="spellEnd"/>
+      <w:r>
+        <w:rPr>
+          <w:sz w:val="24"/>
+          <w:szCs w:val="24"/>
+        </w:rPr>
+        <w:t xml:space="preserve"> Trail to the peak the next morning. The advantage of starting at South Meadow as compared to the </w:t>
+      </w:r>
+      <w:proofErr w:type="spellStart"/>
+      <w:r>
+        <w:rPr>
+          <w:sz w:val="24"/>
+          <w:szCs w:val="24"/>
+        </w:rPr>
+        <w:t>VanHoevenberg</w:t>
+      </w:r>
+      <w:proofErr w:type="spellEnd"/>
+      <w:r>
+        <w:rPr>
+          <w:sz w:val="24"/>
+          <w:szCs w:val="24"/>
+        </w:rPr>
+        <w:t xml:space="preserve"> Trailhead at </w:t>
+      </w:r>
+      <w:proofErr w:type="spellStart"/>
+      <w:r>
+        <w:rPr>
+          <w:sz w:val="24"/>
+          <w:szCs w:val="24"/>
+        </w:rPr>
+        <w:t>Adirondac</w:t>
+      </w:r>
+      <w:proofErr w:type="spellEnd"/>
+      <w:r>
+        <w:rPr>
+          <w:sz w:val="24"/>
+          <w:szCs w:val="24"/>
+        </w:rPr>
+        <w:t xml:space="preserve"> </w:t>
+      </w:r>
+      <w:proofErr w:type="spellStart"/>
+      <w:r>
+        <w:rPr>
+          <w:sz w:val="24"/>
+          <w:szCs w:val="24"/>
+        </w:rPr>
+        <w:t>Loj</w:t>
+      </w:r>
+      <w:proofErr w:type="spellEnd"/>
+      <w:r>
+        <w:rPr>
+          <w:sz w:val="24"/>
+          <w:szCs w:val="24"/>
+        </w:rPr>
+        <w:t xml:space="preserve"> is that we could park the car for free.</w:t>
       </w:r>
     </w:p>
     <w:p>
@@ -4121,7 +4538,15 @@
           <w:sz w:val="24"/>
           <w:szCs w:val="24"/>
         </w:rPr>
-        <w:t xml:space="preserve">fire road was basically flat gaining only 100ft to the dam, making the backpacking relatively easy. The mosquito’s, however, made the flat walk rather unpleasant. We took it slow and made it to the dam within 1.5 hours. By the time we settled on a camping spot and set up the three tents it was dark. After a snack, we played a game of "tie the food bag up in the tree." Each of us was given two tries to throw a 5-50 cord, with a </w:t>
+        <w:t xml:space="preserve">fire road was basically flat gaining only 100ft to the dam, making the backpacking relatively easy. The mosquito’s, however, made the flat walk rather unpleasant. We took it slow and made it to the dam within 1.5 hours. By the time we settled on a camping spot and set up </w:t>
+      </w:r>
+      <w:r>
+        <w:rPr>
+          <w:sz w:val="24"/>
+          <w:szCs w:val="24"/>
+        </w:rPr>
+        <w:lastRenderedPageBreak/>
+        <w:t xml:space="preserve">the three tents it was dark. After a snack, we played a game of "tie the food bag up in the tree." Each of us was given two tries to throw a 5-50 cord, with a </w:t>
       </w:r>
       <w:r>
         <w:rPr>
@@ -4186,15 +4611,23 @@
           <w:sz w:val="24"/>
           <w:szCs w:val="24"/>
         </w:rPr>
-        <w:t xml:space="preserve">onday morning, 4 July 2005, we woke up early, and by 8 am were on route to the highest point in New York, via the VanHoevenberg trail. After about 1-mile the trail passed a turn off for Phelps Mountain, and another 1.5 miles further along it crossed Phelps Brook by means of the three-pole-bridge. About two miles into this second day of our hike we came to the beautiful </w:t>
-      </w:r>
-      <w:r>
-        <w:rPr>
-          <w:sz w:val="24"/>
-          <w:szCs w:val="24"/>
-        </w:rPr>
-        <w:lastRenderedPageBreak/>
-        <w:t xml:space="preserve">site of Indian Falls, and since the last half mile had been quite rocky and steep we decided this was a great place to relax and take in the views. Rested, on we went up the trail that resembled a stone staircase. About a half mile from the peak the trail passed the Hopkins trail to Keene Valley, on the left, at a plateau elevation of 4,420 feet. </w:t>
+        <w:t xml:space="preserve">onday morning, 4 July 2005, we woke up early, and by 8 am were on route to the highest point in New York, via the </w:t>
+      </w:r>
+      <w:proofErr w:type="spellStart"/>
+      <w:r>
+        <w:rPr>
+          <w:sz w:val="24"/>
+          <w:szCs w:val="24"/>
+        </w:rPr>
+        <w:t>VanHoevenberg</w:t>
+      </w:r>
+      <w:proofErr w:type="spellEnd"/>
+      <w:r>
+        <w:rPr>
+          <w:sz w:val="24"/>
+          <w:szCs w:val="24"/>
+        </w:rPr>
+        <w:t xml:space="preserve"> trail. After about 1-mile the trail passed a turn off for Phelps Mountain, and another 1.5 miles further along it crossed Phelps Brook by means of the three-pole-bridge. About two miles into this second day of our hike we came to the beautiful site of Indian Falls, and since the last half mile had been quite rocky and steep we decided this was a great place to relax and take in the views. Rested, on we went up the trail that resembled a stone staircase. About a half mile from the peak the trail passed the Hopkins trail to Keene Valley, on the left, at a plateau elevation of 4,420 feet. </w:t>
       </w:r>
     </w:p>
     <w:p>
@@ -4317,7 +4750,7 @@
           <w:sz w:val="24"/>
           <w:szCs w:val="24"/>
         </w:rPr>
-        <w:t>Pratt</w:t>
+        <w:t>Parley</w:t>
       </w:r>
       <w:r>
         <w:rPr>
@@ -4354,6 +4787,7 @@
           <w:sz w:val="24"/>
           <w:szCs w:val="24"/>
         </w:rPr>
+        <w:lastRenderedPageBreak/>
         <w:t xml:space="preserve">It was a long day, having covered almost 13 miles, which went up over 3200 vertical feet and then came down the same </w:t>
       </w:r>
       <w:r>
@@ -4457,16 +4891,26 @@
           <w:sz w:val="24"/>
           <w:szCs w:val="24"/>
         </w:rPr>
-        <w:t xml:space="preserve"> h</w:t>
-      </w:r>
+        <w:t xml:space="preserve"> </w:t>
+      </w:r>
+      <w:proofErr w:type="spellStart"/>
       <w:r>
         <w:rPr>
           <w:b/>
           <w:sz w:val="24"/>
           <w:szCs w:val="24"/>
         </w:rPr>
+        <w:t>h</w:t>
+      </w:r>
+      <w:r>
+        <w:rPr>
+          <w:b/>
+          <w:sz w:val="24"/>
+          <w:szCs w:val="24"/>
+        </w:rPr>
         <w:t>ighpointer</w:t>
       </w:r>
+      <w:proofErr w:type="spellEnd"/>
       <w:r>
         <w:rPr>
           <w:b/>
@@ -4488,15 +4932,7 @@
           <w:sz w:val="24"/>
           <w:szCs w:val="24"/>
         </w:rPr>
-        <w:t xml:space="preserve">I first heard about Kings Peak in August 2005 when I was climbing Chief Mountain in Glacier Park Montana. I was told it was a multiple day hike/climb to the highest spot in Utah. Since I was moving to Utah later that month, I decided then that I would climb that mountain. A little </w:t>
-      </w:r>
-      <w:r>
-        <w:rPr>
-          <w:sz w:val="24"/>
-          <w:szCs w:val="24"/>
-        </w:rPr>
-        <w:lastRenderedPageBreak/>
-        <w:t xml:space="preserve">over one-year later, on a wind-free and sunny September 2, I found myself at 13,528 feet overlooking the spectacular Henry’s Fork </w:t>
+        <w:t xml:space="preserve">I first heard about Kings Peak in August 2005 when I was climbing Chief Mountain in Glacier Park Montana. I was told it was a multiple day hike/climb to the highest spot in Utah. Since I was moving to Utah later that month, I decided then that I would climb that mountain. A little over one-year later, on a wind-free and sunny September 2, I found myself at 13,528 feet overlooking the spectacular Henry’s Fork </w:t>
       </w:r>
       <w:r>
         <w:rPr>
@@ -4525,7 +4961,23 @@
           <w:sz w:val="24"/>
           <w:szCs w:val="24"/>
         </w:rPr>
-        <w:t>I had trouble falling asleep the night of Thursday August 31, 2006 as I anticipated, with both concern and excitement, what I was about to set out alone to do the following morning. Nonetheless, sleep finally came, and before I knew it morning had arrived and I was leaving Orem and on my way to the Henry’s Fork trailhead in the High Uintas. The 130 mile drive took me up Provo Canyon, through Heber, and past Park City where I connect up with I-80 and continued on into Wyoming. In Wyoming I drove past Evanston and exited at Fort Bridger then traveled through Mountain View, and into the Wasatch Cache National Forest of Utah. Around 11:30 AM September 1st, after almost exactly 3 hours I arrived at the Henry’s Fork trailhead from where the 30 mile round-trip hiking adventure would begin. No concerns remained as I ate a light lunch and double checked my loaded backpack. By 12:15 PM I was ready to go, and I asked a family, who were preparing for the same hike, to snap a hiking-opening picture of me. Then off, alone, I went on my three day adventure.</w:t>
+        <w:t xml:space="preserve">I had trouble falling asleep the night of Thursday August 31, 2006 as I anticipated, with both concern and excitement, what I was about to set out alone to do the following morning. Nonetheless, sleep finally came, and before I knew it morning had arrived and I was leaving Orem and on my way to the Henry’s Fork trailhead in the High </w:t>
+      </w:r>
+      <w:proofErr w:type="spellStart"/>
+      <w:r>
+        <w:rPr>
+          <w:sz w:val="24"/>
+          <w:szCs w:val="24"/>
+        </w:rPr>
+        <w:t>Uintas</w:t>
+      </w:r>
+      <w:proofErr w:type="spellEnd"/>
+      <w:r>
+        <w:rPr>
+          <w:sz w:val="24"/>
+          <w:szCs w:val="24"/>
+        </w:rPr>
+        <w:t>. The 130 mile drive took me up Provo Canyon, through Heber, and past Park City where I connect up with I-80 and continued on into Wyoming. In Wyoming I drove past Evanston and exited at Fort Bridger then traveled through Mountain View, and into the Wasatch Cache National Forest of Utah. Around 11:30 AM September 1st, after almost exactly 3 hours I arrived at the Henry’s Fork trailhead from where the 30 mile round-trip hiking adventure would begin. No concerns remained as I ate a light lunch and double checked my loaded backpack. By 12:15 PM I was ready to go, and I asked a family, who were preparing for the same hike, to snap a hiking-opening picture of me. Then off, alone, I went on my three day adventure.</w:t>
       </w:r>
     </w:p>
     <w:p>
@@ -4568,7 +5020,23 @@
           <w:sz w:val="24"/>
           <w:szCs w:val="24"/>
         </w:rPr>
-        <w:t xml:space="preserve"> the hike would leave the basin and begin the real ascent into the Uintas Mountains. Anticipating a strenuous day two, when I would actually climb to the peak, I thought it wise to cover as much of the flat ground on the first day as possible. As such, I hoped I would be able to find water </w:t>
+        <w:t xml:space="preserve"> the hike would leave the basin and begin the real ascent into the </w:t>
+      </w:r>
+      <w:proofErr w:type="spellStart"/>
+      <w:r>
+        <w:rPr>
+          <w:sz w:val="24"/>
+          <w:szCs w:val="24"/>
+        </w:rPr>
+        <w:t>Uintas</w:t>
+      </w:r>
+      <w:proofErr w:type="spellEnd"/>
+      <w:r>
+        <w:rPr>
+          <w:sz w:val="24"/>
+          <w:szCs w:val="24"/>
+        </w:rPr>
+        <w:t xml:space="preserve"> Mountains. Anticipating a strenuous day two, when I would actually climb to the peak, I thought it wise to cover as much of the flat ground on the first day as possible. As such, I hoped I would be able to find water </w:t>
       </w:r>
       <w:r>
         <w:rPr>
@@ -4611,7 +5079,15 @@
           <w:sz w:val="24"/>
           <w:szCs w:val="24"/>
         </w:rPr>
-        <w:t>Studying the trail, the night before, I had broken my first day of hiking into three segments or landmarks. The first landmark would be an intersecting trail to Alligator Lake about 3 miles into the hike. The next landmark would be another 2.5 miles further along where I would encounter the Elkhorn stream crossing. The final landmark, of day one, would be the base of Gunsight Pass about 9 miles into the trek. Imagine my pleasant surprise when only about 2 hours into my hike I crossed a return hiker and was informed that I was almost at the Elkhorn stream crossing; the going was so quick that I had disregarded the first intersecting trail I crossed as my initial landmark.</w:t>
+        <w:t xml:space="preserve">Studying the trail, the night before, I had broken my first day of hiking into three segments or landmarks. The first landmark would be an intersecting trail to Alligator Lake about 3 miles into the hike. The next landmark would be another 2.5 miles further along where I would encounter the Elkhorn stream crossing. The final landmark, of day one, would be the base of Gunsight Pass about 9 miles into the trek. Imagine my pleasant surprise when only about 2 hours into my hike I crossed a return hiker and was informed that I was almost at the Elkhorn stream crossing; the </w:t>
+      </w:r>
+      <w:r>
+        <w:rPr>
+          <w:sz w:val="24"/>
+          <w:szCs w:val="24"/>
+        </w:rPr>
+        <w:lastRenderedPageBreak/>
+        <w:t>going was so quick that I had disregarded the first intersecting trail I crossed as my initial landmark.</w:t>
       </w:r>
     </w:p>
     <w:p>
@@ -4682,15 +5158,7 @@
           <w:sz w:val="24"/>
           <w:szCs w:val="24"/>
         </w:rPr>
-        <w:t xml:space="preserve"> by, but did not notice me. Shortly after resting, I caught up with the lone-hiker resting and I asked him if </w:t>
-      </w:r>
-      <w:r>
-        <w:rPr>
-          <w:sz w:val="24"/>
-          <w:szCs w:val="24"/>
-        </w:rPr>
-        <w:lastRenderedPageBreak/>
-        <w:t>we were near Dollar Lake. He said he wasn’t sure, and I then asked him to snap a picture of me with Kings Peak in the background. During this time the other group of hikers caught up to and past us, only to rest a few yards up the trail. As I approached them they asked me if I knew where Henry Lake was, I comment that I didn’t but that I believe we were opposite Dollar Lake, and this seemed to be confirmed as we all saw a man and a woman leave the trees opposite us. We were at the base of an incline at this point and I decided I would hike up the incline and then head left to see if I could see the lake. On my way up the hill I past two older men on their way down, and I asked them about camping near Gunsight Pass and about the location of Dollar Lake. They informed me of a small lake at the bottom of Gunsight Pass.</w:t>
+        <w:t xml:space="preserve"> by, but did not notice me. Shortly after resting, I caught up with the lone-hiker resting and I asked him if we were near Dollar Lake. He said he wasn’t sure, and I then asked him to snap a picture of me with Kings Peak in the background. During this time the other group of hikers caught up to and past us, only to rest a few yards up the trail. As I approached them they asked me if I knew where Henry Lake was, I comment that I didn’t but that I believe we were opposite Dollar Lake, and this seemed to be confirmed as we all saw a man and a woman leave the trees opposite us. We were at the base of an incline at this point and I decided I would hike up the incline and then head left to see if I could see the lake. On my way up the hill I past two older men on their way down, and I asked them about camping near Gunsight Pass and about the location of Dollar Lake. They informed me of a small lake at the bottom of Gunsight Pass.</w:t>
       </w:r>
     </w:p>
     <w:p>
@@ -4776,14 +5244,46 @@
           <w:sz w:val="24"/>
           <w:szCs w:val="24"/>
         </w:rPr>
-        <w:t xml:space="preserve">ghpoints in 38 of the US states.  As such, I meet my first highpointer. </w:t>
-      </w:r>
-      <w:r>
-        <w:rPr>
-          <w:sz w:val="24"/>
-          <w:szCs w:val="24"/>
-        </w:rPr>
-        <w:t xml:space="preserve"> Around 6 PM, I set-up my camp next to a rock and about 30 yards from Charlie who was bivying it.</w:t>
+        <w:t xml:space="preserve">ghpoints in 38 of the US states.  As such, I meet my first </w:t>
+      </w:r>
+      <w:proofErr w:type="spellStart"/>
+      <w:r>
+        <w:rPr>
+          <w:sz w:val="24"/>
+          <w:szCs w:val="24"/>
+        </w:rPr>
+        <w:t>highpointer</w:t>
+      </w:r>
+      <w:proofErr w:type="spellEnd"/>
+      <w:r>
+        <w:rPr>
+          <w:sz w:val="24"/>
+          <w:szCs w:val="24"/>
+        </w:rPr>
+        <w:t xml:space="preserve">. </w:t>
+      </w:r>
+      <w:r>
+        <w:rPr>
+          <w:sz w:val="24"/>
+          <w:szCs w:val="24"/>
+        </w:rPr>
+        <w:t xml:space="preserve"> Around 6 PM, I set-up my camp next to a rock and about 30 yards from Charlie who was </w:t>
+      </w:r>
+      <w:proofErr w:type="spellStart"/>
+      <w:r>
+        <w:rPr>
+          <w:sz w:val="24"/>
+          <w:szCs w:val="24"/>
+        </w:rPr>
+        <w:t>bivying</w:t>
+      </w:r>
+      <w:proofErr w:type="spellEnd"/>
+      <w:r>
+        <w:rPr>
+          <w:sz w:val="24"/>
+          <w:szCs w:val="24"/>
+        </w:rPr>
+        <w:t xml:space="preserve"> it.</w:t>
       </w:r>
     </w:p>
     <w:p>
@@ -4812,7 +5312,15 @@
           <w:sz w:val="24"/>
           <w:szCs w:val="24"/>
         </w:rPr>
-        <w:t>dried dinners, instant oatmeal, and instant noodles, all of which could be simply and quickly prepared by adding only boiling water. The day before leaving on the hike I had bought a new Jet</w:t>
+        <w:t xml:space="preserve">dried dinners, instant oatmeal, and instant noodles, all of which could be simply and quickly prepared by adding only boiling water. The day before leaving on the hike I had bought a new </w:t>
+      </w:r>
+      <w:proofErr w:type="spellStart"/>
+      <w:r>
+        <w:rPr>
+          <w:sz w:val="24"/>
+          <w:szCs w:val="24"/>
+        </w:rPr>
+        <w:t>Jet</w:t>
       </w:r>
       <w:r>
         <w:rPr>
@@ -4826,7 +5334,23 @@
           <w:sz w:val="24"/>
           <w:szCs w:val="24"/>
         </w:rPr>
-        <w:t xml:space="preserve">oil stove which claims to be able to boil one-cup of water in around one minute. For this meal I decided to cook freeze-dried beef stroganoff, and I had just finished adding the boiling water when Charlie stopped by. I ate and we chatted, and around 7 PM, we watched a group of two hikers set up across the marshy ground next to the trail; we expected they would come to the lake for water, but they never did. Just before dark we climbed a hill west of our camps to look over the Henry’s Fork basin. From this point we watched a cowboy on horseback, and his three dogs, round up and drive the domestic sheep toward the toilet bowl. The toilet bowl is a 1000 </w:t>
+        <w:t>oil</w:t>
+      </w:r>
+      <w:proofErr w:type="spellEnd"/>
+      <w:r>
+        <w:rPr>
+          <w:sz w:val="24"/>
+          <w:szCs w:val="24"/>
+        </w:rPr>
+        <w:t xml:space="preserve"> stove which claims to be able to boil one-cup of water in around one </w:t>
+      </w:r>
+      <w:r>
+        <w:rPr>
+          <w:sz w:val="24"/>
+          <w:szCs w:val="24"/>
+        </w:rPr>
+        <w:lastRenderedPageBreak/>
+        <w:t xml:space="preserve">minute. For this meal I decided to cook freeze-dried beef stroganoff, and I had just finished adding the boiling water when Charlie stopped by. I ate and we chatted, and around 7 PM, we watched a group of two hikers set up across the marshy ground next to the trail; we expected they would come to the lake for water, but they never did. Just before dark we climbed a hill west of our camps to look over the Henry’s Fork basin. From this point we watched a cowboy on horseback, and his three dogs, round up and drive the domestic sheep toward the toilet bowl. The toilet bowl is a 1000 </w:t>
       </w:r>
       <w:r>
         <w:rPr>
@@ -4855,7 +5379,6 @@
           <w:sz w:val="24"/>
           <w:szCs w:val="24"/>
         </w:rPr>
-        <w:lastRenderedPageBreak/>
         <w:t xml:space="preserve">Soon the sun was setting and each of us returned to his own camp. I sat on the big rock next to my tent for </w:t>
       </w:r>
       <w:r>
@@ -4921,7 +5444,23 @@
           <w:sz w:val="24"/>
           <w:szCs w:val="24"/>
         </w:rPr>
-        <w:t>At around 7 AM as I started up Gunsight Pass I looked back toward camp and waved good-bye to Charlie who had emerged from his bivy.</w:t>
+        <w:t xml:space="preserve">At around 7 AM as I started up Gunsight Pass I looked back toward camp and waved good-bye to Charlie who had emerged from his </w:t>
+      </w:r>
+      <w:proofErr w:type="spellStart"/>
+      <w:r>
+        <w:rPr>
+          <w:sz w:val="24"/>
+          <w:szCs w:val="24"/>
+        </w:rPr>
+        <w:t>bivy</w:t>
+      </w:r>
+      <w:proofErr w:type="spellEnd"/>
+      <w:r>
+        <w:rPr>
+          <w:sz w:val="24"/>
+          <w:szCs w:val="24"/>
+        </w:rPr>
+        <w:t>.</w:t>
       </w:r>
       <w:r>
         <w:rPr>
@@ -5034,7 +5573,15 @@
           <w:sz w:val="24"/>
           <w:szCs w:val="24"/>
         </w:rPr>
-        <w:t xml:space="preserve">With my upset stomach, and throbbing headache I made my own push to the top. At this point there was no trail to follow, only boulders and broken pieces of rock one had to hop to and from. I was unsure exactly where my destination lay so I tried to keep an eye on my predecessors but they soon disappeared behind one of the several false peaks. At one point I was so surprised I couldn’t see them that I called out “hello” hoping they would hear and answer, but to no avail. As I continued up, my headache increased with the altitude, and I felt a blister developing on my foot. At around 10:00 AM on a big boulder, which turned out to be only 200 </w:t>
+        <w:t xml:space="preserve">With my upset stomach, and throbbing headache I made my own push to the top. At this point there was no trail to follow, only boulders and broken pieces of rock one had to hop to and from. I was unsure exactly where my destination lay so I tried to keep an eye on my </w:t>
+      </w:r>
+      <w:r>
+        <w:rPr>
+          <w:sz w:val="24"/>
+          <w:szCs w:val="24"/>
+        </w:rPr>
+        <w:lastRenderedPageBreak/>
+        <w:t xml:space="preserve">predecessors but they soon disappeared behind one of the several false peaks. At one point I was so surprised I couldn’t see them that I called out “hello” hoping they would hear and answer, but to no avail. As I continued up, my headache increased with the altitude, and I felt a blister developing on my foot. At around 10:00 AM on a big boulder, which turned out to be only 200 </w:t>
       </w:r>
       <w:r>
         <w:rPr>
@@ -5048,15 +5595,7 @@
           <w:sz w:val="24"/>
           <w:szCs w:val="24"/>
         </w:rPr>
-        <w:t xml:space="preserve"> from my goal -- although I didn’t realize I was that close -- I paused to check my foot, and to try to eat more. With the pause my stomach finally settled, and I was able to eat and drink more, while I applied moleskin to my tender foot. During this break two older men approached me and I asked them if they knew where the peak was, but they had the same </w:t>
-      </w:r>
-      <w:r>
-        <w:rPr>
-          <w:sz w:val="24"/>
-          <w:szCs w:val="24"/>
-        </w:rPr>
-        <w:lastRenderedPageBreak/>
-        <w:t>question for me. I told them the four hikers</w:t>
+        <w:t xml:space="preserve"> from my goal -- although I didn’t realize I was that close -- I paused to check my foot, and to try to eat more. With the pause my stomach finally settled, and I was able to eat and drink more, while I applied moleskin to my tender foot. During this break two older men approached me and I asked them if they knew where the peak was, but they had the same question for me. I told them the four hikers</w:t>
       </w:r>
       <w:r>
         <w:rPr>
@@ -5227,7 +5766,15 @@
           <w:sz w:val="24"/>
           <w:szCs w:val="24"/>
         </w:rPr>
-        <w:t xml:space="preserve"> I felt another blister coming on so I stopped to check it out. At this time the two hikers who were camped on the trail across from me came along, on their way back to camp. I informed them of the shortcut to Gunsight Pass and they decided to use it by following me. Arriving at Gunsight Pass, a bit before 2 PM, I paused to rest as my followers continued on. As I started down the pass I crossed trails with a young man from Seattle who was hiking with a dog that was carrying most of his gear. He pointed out to me the clouds that had formed over the region I had left and I warned him of the potential for lightning. Near the bottom of the pass, I encountered a woman forest ranger on </w:t>
+        <w:t xml:space="preserve"> I felt another blister coming on so I stopped to check it out. At this time the two hikers who were camped on the trail across from me came along, on their way back to camp. I informed them of the shortcut to Gunsight Pass and they decided to use it by following me. Arriving at Gunsight Pass, a bit before 2 PM, I paused to rest as my followers continued on. As I started down the pass I crossed trails with a young man from Seattle who was hiking with a dog that was carrying most of his gear. He pointed out to me the clouds that had formed over the region I had left and I </w:t>
+      </w:r>
+      <w:r>
+        <w:rPr>
+          <w:sz w:val="24"/>
+          <w:szCs w:val="24"/>
+        </w:rPr>
+        <w:lastRenderedPageBreak/>
+        <w:t xml:space="preserve">warned him of the potential for lightning. Near the bottom of the pass, I encountered a woman forest ranger on </w:t>
       </w:r>
       <w:r>
         <w:rPr>
@@ -5256,15 +5803,7 @@
           <w:sz w:val="24"/>
           <w:szCs w:val="24"/>
         </w:rPr>
-        <w:t xml:space="preserve">By 2:15 PM, I was back at my camp, and relived to find the sheep had not been around after all. First thing I did was to treat some water, then retire to my tent for a rest while the water purified. Around 3 PM, the water was ready, and so I prepared some food. Following eating, I again entered my tent for more rest, after which I planned to pack-up and hike down to Elkhorn crossing. While back at camp two other groups of hikers set up camps in the area, so I was glad </w:t>
-      </w:r>
-      <w:r>
-        <w:rPr>
-          <w:sz w:val="24"/>
-          <w:szCs w:val="24"/>
-        </w:rPr>
-        <w:lastRenderedPageBreak/>
-        <w:t>my plan was to leave. By 5:30 PM, I was well rested, had my gear packed up, and was again on my way down.</w:t>
+        <w:t>By 2:15 PM, I was back at my camp, and relived to find the sheep had not been around after all. First thing I did was to treat some water, then retire to my tent for a rest while the water purified. Around 3 PM, the water was ready, and so I prepared some food. Following eating, I again entered my tent for more rest, after which I planned to pack-up and hike down to Elkhorn crossing. While back at camp two other groups of hikers set up camps in the area, so I was glad my plan was to leave. By 5:30 PM, I was well rested, had my gear packed up, and was again on my way down.</w:t>
       </w:r>
     </w:p>
     <w:p>
@@ -5340,6 +5879,7 @@
           <w:sz w:val="24"/>
           <w:szCs w:val="24"/>
         </w:rPr>
+        <w:lastRenderedPageBreak/>
         <w:t xml:space="preserve">I could not have asked for a better trip, everything worked out flawlessly, and the weather was exceptional. Henry’s Fork basin is a beautiful, peaceful area, and reaching </w:t>
       </w:r>
       <w:r>
@@ -5427,7 +5967,25 @@
           <w:sz w:val="24"/>
           <w:szCs w:val="24"/>
         </w:rPr>
-        <w:t>The Titcomb basin area could very well be the most beautiful natural place I have been in the USA</w:t>
+        <w:t xml:space="preserve">The </w:t>
+      </w:r>
+      <w:proofErr w:type="spellStart"/>
+      <w:r>
+        <w:rPr>
+          <w:b/>
+          <w:sz w:val="24"/>
+          <w:szCs w:val="24"/>
+        </w:rPr>
+        <w:t>Titcomb</w:t>
+      </w:r>
+      <w:proofErr w:type="spellEnd"/>
+      <w:r>
+        <w:rPr>
+          <w:b/>
+          <w:sz w:val="24"/>
+          <w:szCs w:val="24"/>
+        </w:rPr>
+        <w:t xml:space="preserve"> basin area could very well be the most beautiful natural place I have been in the USA</w:t>
       </w:r>
       <w:r>
         <w:rPr>
@@ -5485,15 +6043,7 @@
           <w:sz w:val="24"/>
           <w:szCs w:val="24"/>
         </w:rPr>
-        <w:t xml:space="preserve"> my </w:t>
-      </w:r>
-      <w:r>
-        <w:rPr>
-          <w:sz w:val="24"/>
-          <w:szCs w:val="24"/>
-        </w:rPr>
-        <w:lastRenderedPageBreak/>
-        <w:t>hiking was focused on climbing mountains</w:t>
+        <w:t xml:space="preserve"> my hiking was focused on climbing mountains</w:t>
       </w:r>
       <w:r>
         <w:rPr>
@@ -5950,7 +6500,23 @@
           <w:sz w:val="24"/>
           <w:szCs w:val="24"/>
         </w:rPr>
-        <w:t>into the breathtaking Titcomb basin.</w:t>
+        <w:t xml:space="preserve">into the breathtaking </w:t>
+      </w:r>
+      <w:proofErr w:type="spellStart"/>
+      <w:r>
+        <w:rPr>
+          <w:sz w:val="24"/>
+          <w:szCs w:val="24"/>
+        </w:rPr>
+        <w:t>Titcomb</w:t>
+      </w:r>
+      <w:proofErr w:type="spellEnd"/>
+      <w:r>
+        <w:rPr>
+          <w:sz w:val="24"/>
+          <w:szCs w:val="24"/>
+        </w:rPr>
+        <w:t xml:space="preserve"> basin.</w:t>
       </w:r>
       <w:r>
         <w:rPr>
@@ -6091,7 +6657,23 @@
           <w:sz w:val="24"/>
           <w:szCs w:val="24"/>
         </w:rPr>
-        <w:t xml:space="preserve">to backpack into the upper Titcomb Lake, where </w:t>
+        <w:t xml:space="preserve">to backpack into the upper </w:t>
+      </w:r>
+      <w:proofErr w:type="spellStart"/>
+      <w:r>
+        <w:rPr>
+          <w:sz w:val="24"/>
+          <w:szCs w:val="24"/>
+        </w:rPr>
+        <w:t>Titcomb</w:t>
+      </w:r>
+      <w:proofErr w:type="spellEnd"/>
+      <w:r>
+        <w:rPr>
+          <w:sz w:val="24"/>
+          <w:szCs w:val="24"/>
+        </w:rPr>
+        <w:t xml:space="preserve"> Lake, where </w:t>
       </w:r>
       <w:r>
         <w:rPr>
@@ -6253,7 +6835,15 @@
           <w:sz w:val="24"/>
           <w:szCs w:val="24"/>
         </w:rPr>
-        <w:t xml:space="preserve"> was in a hurry </w:t>
+        <w:t xml:space="preserve"> was in a </w:t>
+      </w:r>
+      <w:r>
+        <w:rPr>
+          <w:sz w:val="24"/>
+          <w:szCs w:val="24"/>
+        </w:rPr>
+        <w:lastRenderedPageBreak/>
+        <w:t xml:space="preserve">hurry </w:t>
       </w:r>
       <w:r>
         <w:rPr>
@@ -6345,15 +6935,7 @@
           <w:sz w:val="24"/>
           <w:szCs w:val="24"/>
         </w:rPr>
-        <w:t xml:space="preserve">By 1:40 pm we had covered 7.5 miles having reached the Seneca Lake outlet giving us an average of 1.7 miles per hour – not bad with full backpacks on uneven ground. Two miles </w:t>
-      </w:r>
-      <w:r>
-        <w:rPr>
-          <w:sz w:val="24"/>
-          <w:szCs w:val="24"/>
-        </w:rPr>
-        <w:lastRenderedPageBreak/>
-        <w:t>further along at just before 3pm we stopped for the day and set up our camp at the north end of Seneca Lake prior to Little Seneca Lake.</w:t>
+        <w:t>By 1:40 pm we had covered 7.5 miles having reached the Seneca Lake outlet giving us an average of 1.7 miles per hour – not bad with full backpacks on uneven ground. Two miles further along at just before 3pm we stopped for the day and set up our camp at the north end of Seneca Lake prior to Little Seneca Lake.</w:t>
       </w:r>
       <w:r>
         <w:rPr>
@@ -6718,7 +7300,23 @@
           <w:sz w:val="24"/>
           <w:szCs w:val="24"/>
         </w:rPr>
-        <w:t>the Titcomb basin area could very well be the most beautiful natural place I have been in the USA</w:t>
+        <w:t xml:space="preserve">the </w:t>
+      </w:r>
+      <w:proofErr w:type="spellStart"/>
+      <w:r>
+        <w:rPr>
+          <w:sz w:val="24"/>
+          <w:szCs w:val="24"/>
+        </w:rPr>
+        <w:t>Titcomb</w:t>
+      </w:r>
+      <w:proofErr w:type="spellEnd"/>
+      <w:r>
+        <w:rPr>
+          <w:sz w:val="24"/>
+          <w:szCs w:val="24"/>
+        </w:rPr>
+        <w:t xml:space="preserve"> basin area could very well be the most beautiful natural place I have been in the USA</w:t>
       </w:r>
       <w:r>
         <w:rPr>
@@ -6767,7 +7365,23 @@
           <w:sz w:val="24"/>
           <w:szCs w:val="24"/>
         </w:rPr>
-        <w:t>on the Titcomb Basin trail, we paused fo</w:t>
+        <w:t xml:space="preserve">on the </w:t>
+      </w:r>
+      <w:proofErr w:type="spellStart"/>
+      <w:r>
+        <w:rPr>
+          <w:sz w:val="24"/>
+          <w:szCs w:val="24"/>
+        </w:rPr>
+        <w:t>Titcomb</w:t>
+      </w:r>
+      <w:proofErr w:type="spellEnd"/>
+      <w:r>
+        <w:rPr>
+          <w:sz w:val="24"/>
+          <w:szCs w:val="24"/>
+        </w:rPr>
+        <w:t xml:space="preserve"> Basin trail, we paused fo</w:t>
       </w:r>
       <w:r>
         <w:rPr>
@@ -6810,7 +7424,23 @@
           <w:sz w:val="24"/>
           <w:szCs w:val="24"/>
         </w:rPr>
-        <w:t xml:space="preserve"> hours into the day’s journey we reached the lower Titcomb Lake.</w:t>
+        <w:t xml:space="preserve"> hours into the day’s journey we reached the lower </w:t>
+      </w:r>
+      <w:proofErr w:type="spellStart"/>
+      <w:r>
+        <w:rPr>
+          <w:sz w:val="24"/>
+          <w:szCs w:val="24"/>
+        </w:rPr>
+        <w:t>Titcomb</w:t>
+      </w:r>
+      <w:proofErr w:type="spellEnd"/>
+      <w:r>
+        <w:rPr>
+          <w:sz w:val="24"/>
+          <w:szCs w:val="24"/>
+        </w:rPr>
+        <w:t xml:space="preserve"> Lake.</w:t>
       </w:r>
       <w:r>
         <w:rPr>
@@ -6831,7 +7461,23 @@
           <w:sz w:val="24"/>
           <w:szCs w:val="24"/>
         </w:rPr>
-        <w:t xml:space="preserve">ortheast of the Upper Titcomb </w:t>
+        <w:t xml:space="preserve">ortheast of the Upper </w:t>
+      </w:r>
+      <w:proofErr w:type="spellStart"/>
+      <w:r>
+        <w:rPr>
+          <w:sz w:val="24"/>
+          <w:szCs w:val="24"/>
+        </w:rPr>
+        <w:t>Titcomb</w:t>
+      </w:r>
+      <w:proofErr w:type="spellEnd"/>
+      <w:r>
+        <w:rPr>
+          <w:sz w:val="24"/>
+          <w:szCs w:val="24"/>
+        </w:rPr>
+        <w:t xml:space="preserve"> </w:t>
       </w:r>
       <w:r>
         <w:rPr>
@@ -7168,7 +7814,23 @@
           <w:sz w:val="24"/>
           <w:szCs w:val="24"/>
         </w:rPr>
-        <w:t xml:space="preserve"> Dinwoody Glacier</w:t>
+        <w:t xml:space="preserve"> </w:t>
+      </w:r>
+      <w:proofErr w:type="spellStart"/>
+      <w:r>
+        <w:rPr>
+          <w:sz w:val="24"/>
+          <w:szCs w:val="24"/>
+        </w:rPr>
+        <w:t>Dinwoody</w:t>
+      </w:r>
+      <w:proofErr w:type="spellEnd"/>
+      <w:r>
+        <w:rPr>
+          <w:sz w:val="24"/>
+          <w:szCs w:val="24"/>
+        </w:rPr>
+        <w:t xml:space="preserve"> Glacier</w:t>
       </w:r>
       <w:r>
         <w:rPr>
@@ -7189,7 +7851,23 @@
           <w:sz w:val="24"/>
           <w:szCs w:val="24"/>
         </w:rPr>
-        <w:t>From the Dinwoody Glacier over to Gooseneck Glacier requires locating a</w:t>
+        <w:t xml:space="preserve">From the </w:t>
+      </w:r>
+      <w:proofErr w:type="spellStart"/>
+      <w:r>
+        <w:rPr>
+          <w:sz w:val="24"/>
+          <w:szCs w:val="24"/>
+        </w:rPr>
+        <w:t>Dinwoody</w:t>
+      </w:r>
+      <w:proofErr w:type="spellEnd"/>
+      <w:r>
+        <w:rPr>
+          <w:sz w:val="24"/>
+          <w:szCs w:val="24"/>
+        </w:rPr>
+        <w:t xml:space="preserve"> Glacier over to Gooseneck Glacier requires locating a</w:t>
       </w:r>
       <w:r>
         <w:rPr>
@@ -7224,7 +7902,15 @@
           <w:sz w:val="24"/>
           <w:szCs w:val="24"/>
         </w:rPr>
-        <w:t xml:space="preserve">his strip of snow would have been very hard to find without </w:t>
+        <w:t xml:space="preserve">his strip of snow would have been very hard </w:t>
+      </w:r>
+      <w:r>
+        <w:rPr>
+          <w:sz w:val="24"/>
+          <w:szCs w:val="24"/>
+        </w:rPr>
+        <w:lastRenderedPageBreak/>
+        <w:t xml:space="preserve">to find without </w:t>
       </w:r>
       <w:r>
         <w:rPr>
@@ -7344,8 +8030,17 @@
           <w:sz w:val="24"/>
           <w:szCs w:val="24"/>
         </w:rPr>
-        <w:t xml:space="preserve"> hour and a half from the Dinwoody</w:t>
-      </w:r>
+        <w:t xml:space="preserve"> hour and a half from the </w:t>
+      </w:r>
+      <w:proofErr w:type="spellStart"/>
+      <w:r>
+        <w:rPr>
+          <w:sz w:val="24"/>
+          <w:szCs w:val="24"/>
+        </w:rPr>
+        <w:t>Dinwoody</w:t>
+      </w:r>
+      <w:proofErr w:type="spellEnd"/>
       <w:r>
         <w:rPr>
           <w:sz w:val="24"/>
@@ -7379,14 +8074,46 @@
           <w:sz w:val="24"/>
           <w:szCs w:val="24"/>
         </w:rPr>
-        <w:t>Fortunately, with care the “schrund” was passable without gear</w:t>
-      </w:r>
-      <w:r>
-        <w:rPr>
-          <w:sz w:val="24"/>
-          <w:szCs w:val="24"/>
-        </w:rPr>
-        <w:t>.  As hoped, rather than the crossing of the “schrund”,</w:t>
+        <w:t>Fortunately, with care the “</w:t>
+      </w:r>
+      <w:proofErr w:type="spellStart"/>
+      <w:r>
+        <w:rPr>
+          <w:sz w:val="24"/>
+          <w:szCs w:val="24"/>
+        </w:rPr>
+        <w:t>schrund</w:t>
+      </w:r>
+      <w:proofErr w:type="spellEnd"/>
+      <w:r>
+        <w:rPr>
+          <w:sz w:val="24"/>
+          <w:szCs w:val="24"/>
+        </w:rPr>
+        <w:t>” was passable without gear</w:t>
+      </w:r>
+      <w:r>
+        <w:rPr>
+          <w:sz w:val="24"/>
+          <w:szCs w:val="24"/>
+        </w:rPr>
+        <w:t>.  As hoped, rather than the crossing of the “</w:t>
+      </w:r>
+      <w:proofErr w:type="spellStart"/>
+      <w:r>
+        <w:rPr>
+          <w:sz w:val="24"/>
+          <w:szCs w:val="24"/>
+        </w:rPr>
+        <w:t>schrund</w:t>
+      </w:r>
+      <w:proofErr w:type="spellEnd"/>
+      <w:r>
+        <w:rPr>
+          <w:sz w:val="24"/>
+          <w:szCs w:val="24"/>
+        </w:rPr>
+        <w:t>”,</w:t>
       </w:r>
       <w:r>
         <w:rPr>
@@ -7400,15 +8127,7 @@
           <w:sz w:val="24"/>
           <w:szCs w:val="24"/>
         </w:rPr>
-        <w:t xml:space="preserve">40 degree (or more) </w:t>
-      </w:r>
-      <w:r>
-        <w:rPr>
-          <w:sz w:val="24"/>
-          <w:szCs w:val="24"/>
-        </w:rPr>
-        <w:lastRenderedPageBreak/>
-        <w:t xml:space="preserve">slope above </w:t>
+        <w:t xml:space="preserve">40 degree (or more) slope above </w:t>
       </w:r>
       <w:r>
         <w:rPr>
@@ -7640,7 +8359,23 @@
           <w:sz w:val="24"/>
           <w:szCs w:val="24"/>
         </w:rPr>
-        <w:t>“schrund” by 1:30 pm.</w:t>
+        <w:t>“</w:t>
+      </w:r>
+      <w:proofErr w:type="spellStart"/>
+      <w:r>
+        <w:rPr>
+          <w:sz w:val="24"/>
+          <w:szCs w:val="24"/>
+        </w:rPr>
+        <w:t>schrund</w:t>
+      </w:r>
+      <w:proofErr w:type="spellEnd"/>
+      <w:r>
+        <w:rPr>
+          <w:sz w:val="24"/>
+          <w:szCs w:val="24"/>
+        </w:rPr>
+        <w:t>” by 1:30 pm.</w:t>
       </w:r>
       <w:r>
         <w:rPr>
@@ -8049,6 +8784,7 @@
           <w:sz w:val="24"/>
           <w:szCs w:val="24"/>
         </w:rPr>
+        <w:lastRenderedPageBreak/>
         <w:t>campground or</w:t>
       </w:r>
       <w:r>
@@ -8381,15 +9117,7 @@
           <w:sz w:val="24"/>
           <w:szCs w:val="24"/>
         </w:rPr>
-        <w:t xml:space="preserve"> to </w:t>
-      </w:r>
-      <w:r>
-        <w:rPr>
-          <w:sz w:val="24"/>
-          <w:szCs w:val="24"/>
-        </w:rPr>
-        <w:lastRenderedPageBreak/>
-        <w:t xml:space="preserve">Birch Springs road to the </w:t>
+        <w:t xml:space="preserve"> to Birch Springs road to the </w:t>
       </w:r>
       <w:r>
         <w:rPr>
@@ -9387,6 +10115,7 @@
           <w:sz w:val="24"/>
           <w:szCs w:val="24"/>
         </w:rPr>
+        <w:lastRenderedPageBreak/>
         <w:t xml:space="preserve"> </w:t>
       </w:r>
       <w:r>
@@ -9850,15 +10579,7 @@
           <w:sz w:val="24"/>
           <w:szCs w:val="24"/>
         </w:rPr>
-        <w:t xml:space="preserve">he faded jean </w:t>
-      </w:r>
-      <w:r>
-        <w:rPr>
-          <w:sz w:val="24"/>
-          <w:szCs w:val="24"/>
-        </w:rPr>
-        <w:lastRenderedPageBreak/>
-        <w:t>"Mt. Borah, elev. 12,662 ft." banner</w:t>
+        <w:t>he faded jean "Mt. Borah, elev. 12,662 ft." banner</w:t>
       </w:r>
       <w:r>
         <w:rPr>
@@ -10610,7 +11331,15 @@
           <w:sz w:val="24"/>
           <w:szCs w:val="24"/>
         </w:rPr>
-        <w:t xml:space="preserve"> I realized I might as well eat too. Soon enough I was back on I-70 heading east covering new ground, through often scenic areas, with each passing mile. Near the small town of Minturn, I exited the freeway turning south onto US-24 to wind my way up to the two-mile high town of Leadville. As I neared Leadville I spotted M</w:t>
+        <w:t xml:space="preserve"> I realized I might as well eat too. Soon enough I was back on I-70 heading east covering new ground, through often scenic areas, with each passing mile. Near the small town </w:t>
+      </w:r>
+      <w:r>
+        <w:rPr>
+          <w:sz w:val="24"/>
+          <w:szCs w:val="24"/>
+        </w:rPr>
+        <w:lastRenderedPageBreak/>
+        <w:t>of Minturn, I exited the freeway turning south onto US-24 to wind my way up to the two-mile high town of Leadville. As I neared Leadville I spotted M</w:t>
       </w:r>
       <w:r>
         <w:rPr>
@@ -10695,15 +11424,7 @@
           <w:sz w:val="24"/>
           <w:szCs w:val="24"/>
         </w:rPr>
-        <w:t xml:space="preserve">my vehicle to examine the </w:t>
-      </w:r>
-      <w:r>
-        <w:rPr>
-          <w:sz w:val="24"/>
-          <w:szCs w:val="24"/>
-        </w:rPr>
-        <w:lastRenderedPageBreak/>
-        <w:t xml:space="preserve">trailhead sign. Confirming I was in the right place, next I had to decide if I would spend the night here as planned or in the campground across the dirt road. This decision became obvious when a faceless male voice from the other vehicle suddenly informed me to keep my eye on the eastern sky where the voice claimed to have seen strange lights and unidentified flying objects. </w:t>
+        <w:t xml:space="preserve">my vehicle to examine the trailhead sign. Confirming I was in the right place, next I had to decide if I would spend the night here as planned or in the campground across the dirt road. This decision became obvious when a faceless male voice from the other vehicle suddenly informed me to keep my eye on the eastern sky where the voice claimed to have seen strange lights and unidentified flying objects. </w:t>
       </w:r>
     </w:p>
     <w:p>
@@ -10882,7 +11603,15 @@
           <w:sz w:val="24"/>
           <w:szCs w:val="24"/>
         </w:rPr>
-        <w:t>A false summit of approximately 13,800 ft. loomed in front of me as the wind blew slightly and I stopped to put my fleece back on. As I made my way up I occasionally noticed a fresh boot print and the odd dog foot print, making me question my pole position. Once the false peak was reached after 2.5 hours and about 3,800 vertical feet of climbing I was a bit let down to see how far away the next summit was which I incorrectly assumed was the highpoint.</w:t>
+        <w:t xml:space="preserve">A false summit of approximately 13,800 ft. loomed in front of me as the wind blew slightly and I stopped to put my fleece back on. As I made my way up I occasionally noticed a fresh boot print and the odd dog foot print, making me question my pole position. Once the false peak was </w:t>
+      </w:r>
+      <w:r>
+        <w:rPr>
+          <w:sz w:val="24"/>
+          <w:szCs w:val="24"/>
+        </w:rPr>
+        <w:lastRenderedPageBreak/>
+        <w:t>reached after 2.5 hours and about 3,800 vertical feet of climbing I was a bit let down to see how far away the next summit was which I incorrectly assumed was the highpoint.</w:t>
       </w:r>
     </w:p>
     <w:p>
@@ -10953,15 +11682,7 @@
           <w:sz w:val="24"/>
           <w:szCs w:val="24"/>
         </w:rPr>
-        <w:t xml:space="preserve"> minutes I reached the next elevated point from which I could finally see the true 14,433 foot peak. I would have to gain about another 50 feet and travel along a small wide ridge to reach the pinnacle of Colorado. Three hours were slightly </w:t>
-      </w:r>
-      <w:r>
-        <w:rPr>
-          <w:sz w:val="24"/>
-          <w:szCs w:val="24"/>
-        </w:rPr>
-        <w:lastRenderedPageBreak/>
-        <w:t xml:space="preserve">past so I decided not to hurry, and instead I took a few pictures of myself with the peak behind. </w:t>
+        <w:t xml:space="preserve"> minutes I reached the next elevated point from which I could finally see the true 14,433 foot peak. I would have to gain about another 50 feet and travel along a small wide ridge to reach the pinnacle of Colorado. Three hours were slightly past so I decided not to hurry, and instead I took a few pictures of myself with the peak behind. </w:t>
       </w:r>
       <w:r>
         <w:rPr>
@@ -11126,7 +11847,15 @@
           <w:sz w:val="24"/>
           <w:szCs w:val="24"/>
         </w:rPr>
-        <w:t>veered back to the main trail and watched them moving down, as at least five more people were making their way up. At the lower false summit I encountered the two older gentlemen steadily working their way up, one of them mentioned his GPS as he did when I pasted him on my ascent, making me realize he didn’t recognize me from a couple hours before.</w:t>
+        <w:t xml:space="preserve">veered back to the main trail and watched them moving down, as at least five more people were </w:t>
+      </w:r>
+      <w:r>
+        <w:rPr>
+          <w:sz w:val="24"/>
+          <w:szCs w:val="24"/>
+        </w:rPr>
+        <w:lastRenderedPageBreak/>
+        <w:t>making their way up. At the lower false summit I encountered the two older gentlemen steadily working their way up, one of them mentioned his GPS as he did when I pasted him on my ascent, making me realize he didn’t recognize me from a couple hours before.</w:t>
       </w:r>
     </w:p>
     <w:p>
@@ -11155,15 +11884,7 @@
           <w:sz w:val="24"/>
           <w:szCs w:val="24"/>
         </w:rPr>
-        <w:t xml:space="preserve"> and father. As I ate I watched the suspected UFO voice rapidly move down, often jogging. Also I saw the dog and owner resting a hundred feet or so below me. Just as I got up to continue my descent the young couple who </w:t>
-      </w:r>
-      <w:r>
-        <w:rPr>
-          <w:sz w:val="24"/>
-          <w:szCs w:val="24"/>
-        </w:rPr>
-        <w:lastRenderedPageBreak/>
-        <w:t xml:space="preserve">were just arriving at the peak as I started down spotted me and asked me if I was descending or ascending. The question annoyed me, and I snapped back that I was descending hoping they </w:t>
+        <w:t xml:space="preserve"> and father. As I ate I watched the suspected UFO voice rapidly move down, often jogging. Also I saw the dog and owner resting a hundred feet or so below me. Just as I got up to continue my descent the young couple who were just arriving at the peak as I started down spotted me and asked me if I was descending or ascending. The question annoyed me, and I snapped back that I was descending hoping they </w:t>
       </w:r>
       <w:r>
         <w:rPr>
@@ -11559,7 +12280,15 @@
           <w:sz w:val="24"/>
           <w:szCs w:val="24"/>
         </w:rPr>
-        <w:t xml:space="preserve"> we found out that it is glaciated and the site of related crevasse rescues, accidents, and even deaths. </w:t>
+        <w:t xml:space="preserve"> we </w:t>
+      </w:r>
+      <w:r>
+        <w:rPr>
+          <w:sz w:val="24"/>
+          <w:szCs w:val="24"/>
+        </w:rPr>
+        <w:lastRenderedPageBreak/>
+        <w:t xml:space="preserve">found out that it is glaciated and the site of related crevasse rescues, accidents, and even deaths. </w:t>
       </w:r>
       <w:r>
         <w:rPr>
@@ -11573,15 +12302,7 @@
           <w:sz w:val="24"/>
           <w:szCs w:val="24"/>
         </w:rPr>
-        <w:t xml:space="preserve">Mountaineering mostly in the Utah Mountains where glaciers do not exist and crevasses are not typically a concern, neither of us had any practical experience with negotiating glaciers and as such we had some learning to do. Understanding that on Mt Hood we would have only our combined knowledge to keep us safe, and to perform rescues should the need arise, we both spent time reading up on glacier travel and rescue techniques. We even got together and set up 3:1 and 6:1 pulley systems in my backyard. We also figured out how to use an ATC as part of a ratchet system to pull a partner out of a crevasse. A couple of weeks </w:t>
-      </w:r>
-      <w:r>
-        <w:rPr>
-          <w:sz w:val="24"/>
-          <w:szCs w:val="24"/>
-        </w:rPr>
-        <w:lastRenderedPageBreak/>
-        <w:t>prior to our scheduled trip, we set out on a practice run up local Mount Timpanogos where on the snow covered slopes adjacent to Emerald Lake we practiced arresting falls while roped together, setting up anchors, and rescuing each other out of imaginary crevasses. Armed with our newly acquired knowledge and practice we felt we were ready for Oregon’s tallest mountain.</w:t>
+        <w:t>Mountaineering mostly in the Utah Mountains where glaciers do not exist and crevasses are not typically a concern, neither of us had any practical experience with negotiating glaciers and as such we had some learning to do. Understanding that on Mt Hood we would have only our combined knowledge to keep us safe, and to perform rescues should the need arise, we both spent time reading up on glacier travel and rescue techniques. We even got together and set up 3:1 and 6:1 pulley systems in my backyard. We also figured out how to use an ATC as part of a ratchet system to pull a partner out of a crevasse. A couple of weeks prior to our scheduled trip, we set out on a practice run up local Mount Timpanogos where on the snow covered slopes adjacent to Emerald Lake we practiced arresting falls while roped together, setting up anchors, and rescuing each other out of imaginary crevasses. Armed with our newly acquired knowledge and practice we felt we were ready for Oregon’s tallest mountain.</w:t>
       </w:r>
     </w:p>
     <w:p>
@@ -11710,7 +12431,23 @@
           <w:szCs w:val="24"/>
         </w:rPr>
         <w:br/>
-        <w:t>We reached The Dalles Oregon around noo</w:t>
+        <w:t xml:space="preserve">We reached The </w:t>
+      </w:r>
+      <w:proofErr w:type="spellStart"/>
+      <w:r>
+        <w:rPr>
+          <w:sz w:val="24"/>
+          <w:szCs w:val="24"/>
+        </w:rPr>
+        <w:t>Dalles</w:t>
+      </w:r>
+      <w:proofErr w:type="spellEnd"/>
+      <w:r>
+        <w:rPr>
+          <w:sz w:val="24"/>
+          <w:szCs w:val="24"/>
+        </w:rPr>
+        <w:t xml:space="preserve"> Oregon around noo</w:t>
       </w:r>
       <w:r>
         <w:rPr>
@@ -11724,7 +12461,39 @@
           <w:sz w:val="24"/>
           <w:szCs w:val="24"/>
         </w:rPr>
-        <w:t>, where we stopped at Burgerville USA for lunch. From The Dalles it was only 21 more miles on I-84 west and then another 40 miles mostly along Oregon route 35 to the south side of Mt Hood and Timberline ski resort. We stopped a couple of times along route 35 to take pictures of the impressive 7,700 foot prominence of Mt Hood.</w:t>
+        <w:t xml:space="preserve">, where we stopped at </w:t>
+      </w:r>
+      <w:proofErr w:type="spellStart"/>
+      <w:r>
+        <w:rPr>
+          <w:sz w:val="24"/>
+          <w:szCs w:val="24"/>
+        </w:rPr>
+        <w:t>Burgerville</w:t>
+      </w:r>
+      <w:proofErr w:type="spellEnd"/>
+      <w:r>
+        <w:rPr>
+          <w:sz w:val="24"/>
+          <w:szCs w:val="24"/>
+        </w:rPr>
+        <w:t xml:space="preserve"> USA for lunch. From The </w:t>
+      </w:r>
+      <w:proofErr w:type="spellStart"/>
+      <w:r>
+        <w:rPr>
+          <w:sz w:val="24"/>
+          <w:szCs w:val="24"/>
+        </w:rPr>
+        <w:t>Dalles</w:t>
+      </w:r>
+      <w:proofErr w:type="spellEnd"/>
+      <w:r>
+        <w:rPr>
+          <w:sz w:val="24"/>
+          <w:szCs w:val="24"/>
+        </w:rPr>
+        <w:t xml:space="preserve"> it was only 21 more miles on I-84 west and then another 40 miles mostly along Oregon route 35 to the south side of Mt Hood and Timberline ski resort. We stopped a couple of times along route 35 to take pictures of the impressive 7,700 foot prominence of Mt Hood.</w:t>
       </w:r>
     </w:p>
     <w:p>
@@ -11754,7 +12523,7 @@
           <w:szCs w:val="24"/>
         </w:rPr>
         <w:br/>
-        <w:t xml:space="preserve">Inside the lodge we noticed a park service employee at a table so we chatted with him but he did not have any information about the current climbing conditions. He suggested we go to the Day Lodge instead where he said there was a Climbers Cave. We followed his suggest and located the Climbers Cave, but there were no people there to chat with. However we did find the self-registry climbing permits, and a weather forecast. The forecast called for clear skies, much to our liking, but it also called for 30 mph wind gusts, something we had not anticipated. As we left the Climbers Cave I asked an athletic looking employee if he had climbed the mountain, he arrogantly replied that he had, and so I attempted to ask him the location of the Hogsback ridge on a ski resort map behind him. He did not want anything to do with me, so he responded that the map was a “cartoon map”, and I guess from that I was to infer how elite he </w:t>
+        <w:t xml:space="preserve">Inside the lodge we noticed a park service employee at a table so we chatted with him but he did not have any information about the current climbing conditions. He suggested we go to the </w:t>
       </w:r>
       <w:r>
         <w:rPr>
@@ -11762,7 +12531,7 @@
           <w:szCs w:val="24"/>
         </w:rPr>
         <w:lastRenderedPageBreak/>
-        <w:t>is, even though his job appeared to be Mr. Trash-Collector. At that point in time I decided not to bother with trying to get anyone to tell us about the routes, knowing we c</w:t>
+        <w:t>Day Lodge instead where he said there was a Climbers Cave. We followed his suggest and located the Climbers Cave, but there were no people there to chat with. However we did find the self-registry climbing permits, and a weather forecast. The forecast called for clear skies, much to our liking, but it also called for 30 mph wind gusts, something we had not anticipated. As we left the Climbers Cave I asked an athletic looking employee if he had climbed the mountain, he arrogantly replied that he had, and so I attempted to ask him the location of the Hogsback ridge on a ski resort map behind him. He did not want anything to do with me, so he responded that the map was a “cartoon map”, and I guess from that I was to infer how elite he is, even though his job appeared to be Mr. Trash-Collector. At that point in time I decided not to bother with trying to get anyone to tell us about the routes, knowing we c</w:t>
       </w:r>
       <w:r>
         <w:rPr>
@@ -12004,7 +12773,15 @@
           <w:sz w:val="24"/>
           <w:szCs w:val="24"/>
         </w:rPr>
-        <w:t xml:space="preserve">’s car I filled him in on what I had discovered. I suppose knowing another group was about to head out spurred us into action ahead of our schedule. Getting ready in the cold, and dark, including making peanut butter and jelly sandwiches ended up taking much longer than we had anticipated, over an hour and a half. Part of the delay was reevaluating what we needed to wear due to the unexpected stormy conditions, but by 12:30 am we were ready to go </w:t>
+        <w:t xml:space="preserve">’s car I filled him in on what I had discovered. I suppose knowing another group was about to head out spurred us into action ahead of our schedule. Getting ready in the cold, and dark, including making peanut butter and jelly sandwiches ended up taking much </w:t>
+      </w:r>
+      <w:r>
+        <w:rPr>
+          <w:sz w:val="24"/>
+          <w:szCs w:val="24"/>
+        </w:rPr>
+        <w:lastRenderedPageBreak/>
+        <w:t xml:space="preserve">longer than we had anticipated, over an hour and a half. Part of the delay was reevaluating what we needed to wear due to the unexpected stormy conditions, but by 12:30 am we were ready to go </w:t>
       </w:r>
       <w:r>
         <w:rPr>
@@ -12061,7 +12838,6 @@
           <w:sz w:val="24"/>
           <w:szCs w:val="24"/>
         </w:rPr>
-        <w:lastRenderedPageBreak/>
         <w:t>Big rocks that looked like good seats, near the entrance of the climbers trail</w:t>
       </w:r>
       <w:r>
@@ -12352,7 +13128,15 @@
           <w:sz w:val="24"/>
           <w:szCs w:val="24"/>
         </w:rPr>
-        <w:t xml:space="preserve"> felt we could trust his opinion. As we ate a few snacks I brought up the subject of the </w:t>
+        <w:t xml:space="preserve"> felt we </w:t>
+      </w:r>
+      <w:r>
+        <w:rPr>
+          <w:sz w:val="24"/>
+          <w:szCs w:val="24"/>
+        </w:rPr>
+        <w:lastRenderedPageBreak/>
+        <w:t xml:space="preserve">could trust his opinion. As we ate a few snacks I brought up the subject of the </w:t>
       </w:r>
       <w:r>
         <w:rPr>
@@ -12409,7 +13193,6 @@
           <w:sz w:val="24"/>
           <w:szCs w:val="24"/>
         </w:rPr>
-        <w:lastRenderedPageBreak/>
         <w:t xml:space="preserve">We could see Carter Rock above us to our left, but other than heading up we really did not know where in the dark we were going. There were other boot tracks and ski </w:t>
       </w:r>
       <w:r>
@@ -12467,7 +13250,23 @@
           <w:sz w:val="24"/>
           <w:szCs w:val="24"/>
         </w:rPr>
-        <w:t xml:space="preserve"> we measured out our rope and attached our prussics as the group of four caught up with us. As they </w:t>
+        <w:t xml:space="preserve"> we measured out our rope and attached our </w:t>
+      </w:r>
+      <w:proofErr w:type="spellStart"/>
+      <w:r>
+        <w:rPr>
+          <w:sz w:val="24"/>
+          <w:szCs w:val="24"/>
+        </w:rPr>
+        <w:t>prussics</w:t>
+      </w:r>
+      <w:proofErr w:type="spellEnd"/>
+      <w:r>
+        <w:rPr>
+          <w:sz w:val="24"/>
+          <w:szCs w:val="24"/>
+        </w:rPr>
+        <w:t xml:space="preserve"> as the group of four caught up with us. As they </w:t>
       </w:r>
       <w:r>
         <w:rPr>
@@ -12603,6 +13402,7 @@
           <w:sz w:val="24"/>
           <w:szCs w:val="24"/>
         </w:rPr>
+        <w:lastRenderedPageBreak/>
         <w:t xml:space="preserve">The slip was a good thing because it reinforced to me how hazardous the conditions were, and so I began to pick my footings more carefully and would occasionally take the time to chop steeps with my ice axe. After we had crossed the height of the </w:t>
       </w:r>
       <w:r>
@@ -12645,15 +13445,7 @@
           <w:sz w:val="24"/>
           <w:szCs w:val="24"/>
         </w:rPr>
-        <w:t xml:space="preserve"> gained the ridge and dropped out of site, and the other three members of his group rapidly gained on us and shortly overtook us as they stuck to the right side of the main runnel. At that point I mentally kicked myself for </w:t>
-      </w:r>
-      <w:r>
-        <w:rPr>
-          <w:sz w:val="24"/>
-          <w:szCs w:val="24"/>
-        </w:rPr>
-        <w:lastRenderedPageBreak/>
-        <w:t>not following my instincts. Then and there we knew we had to traverse the icy slopes to the right and gain the more established route they were on.</w:t>
+        <w:t xml:space="preserve"> gained the ridge and dropped out of site, and the other three members of his group rapidly gained on us and shortly overtook us as they stuck to the right side of the main runnel. At that point I mentally kicked myself for not following my instincts. Then and there we knew we had to traverse the icy slopes to the right and gain the more established route they were on.</w:t>
       </w:r>
     </w:p>
     <w:p>
@@ -12973,6 +13765,7 @@
           <w:sz w:val="24"/>
           <w:szCs w:val="24"/>
         </w:rPr>
+        <w:lastRenderedPageBreak/>
         <w:t xml:space="preserve">Not wasting anytime, and eager to get down to presumed safety, we started down after less than 10 minutes on the peak. We had seen where the other group had gone down, but at first glance I was not sure it was the fastest route, so we continued to back track toward the knife-edge, but once we reached it, the idea of shimmying down it </w:t>
       </w:r>
       <w:r>
@@ -13071,15 +13864,7 @@
           <w:sz w:val="24"/>
           <w:szCs w:val="24"/>
         </w:rPr>
-        <w:t xml:space="preserve"> </w:t>
-      </w:r>
-      <w:r>
-        <w:rPr>
-          <w:sz w:val="24"/>
-          <w:szCs w:val="24"/>
-        </w:rPr>
-        <w:lastRenderedPageBreak/>
-        <w:t>we finally saw the other two climbers who had started out at the same time as us, they were over the hot rocks and starting up the Coalman Glacier. We watch one of them slip and go a long ways, perhaps a 100 feet, before he stopped. That seemed to be enough for them, as they turned around and headed down.</w:t>
+        <w:t xml:space="preserve"> we finally saw the other two climbers who had started out at the same time as us, they were over the hot rocks and starting up the Coalman Glacier. We watch one of them slip and go a long ways, perhaps a 100 feet, before he stopped. That seemed to be enough for them, as they turned around and headed down.</w:t>
       </w:r>
     </w:p>
     <w:p>
@@ -13223,7 +14008,15 @@
           <w:szCs w:val="24"/>
         </w:rPr>
         <w:br/>
-        <w:t>Our descent path took us to the top of the Palmer lift, where we discovered the twin sisters enlightening the ski patrol about their fatigue and asking if they could ride down on the lift. Eve</w:t>
+        <w:t xml:space="preserve">Our descent path took us to the top of the Palmer lift, where we discovered the twin sisters enlightening the ski patrol about their fatigue and asking if they could ride down on the lift. </w:t>
+      </w:r>
+      <w:r>
+        <w:rPr>
+          <w:sz w:val="24"/>
+          <w:szCs w:val="24"/>
+        </w:rPr>
+        <w:lastRenderedPageBreak/>
+        <w:t>Eve</w:t>
       </w:r>
       <w:r>
         <w:rPr>
@@ -13378,15 +14171,7 @@
           <w:sz w:val="24"/>
           <w:szCs w:val="24"/>
         </w:rPr>
-        <w:t xml:space="preserve"> and I walked down the last 200 feet reaching the car before 11:30 am, both elated and exhausted, but happy about and thankful for another successful and safe mountain </w:t>
-      </w:r>
-      <w:r>
-        <w:rPr>
-          <w:sz w:val="24"/>
-          <w:szCs w:val="24"/>
-        </w:rPr>
-        <w:lastRenderedPageBreak/>
-        <w:t xml:space="preserve">climb. While I removed my </w:t>
+        <w:t xml:space="preserve"> and I walked down the last 200 feet reaching the car before 11:30 am, both elated and exhausted, but happy about and thankful for another successful and safe mountain climb. While I removed my </w:t>
       </w:r>
       <w:r>
         <w:rPr>
@@ -14093,7 +14878,15 @@
           <w:sz w:val="24"/>
           <w:szCs w:val="24"/>
         </w:rPr>
-        <w:t xml:space="preserve"> To qualify for the Rainer trip club members were required to participate in several other local mountain climbs </w:t>
+        <w:t xml:space="preserve"> To qualify for the Rainer trip club members were </w:t>
+      </w:r>
+      <w:r>
+        <w:rPr>
+          <w:sz w:val="24"/>
+          <w:szCs w:val="24"/>
+        </w:rPr>
+        <w:lastRenderedPageBreak/>
+        <w:t xml:space="preserve">required to participate in several other local mountain climbs </w:t>
       </w:r>
       <w:r>
         <w:rPr>
@@ -14234,7 +15027,23 @@
           <w:sz w:val="24"/>
           <w:szCs w:val="24"/>
         </w:rPr>
-        <w:t xml:space="preserve"> En route along the Paradise Rd, which parallels the Nisqually River, the ultra-prominence of Mount Rainier was </w:t>
+        <w:t xml:space="preserve"> </w:t>
+      </w:r>
+      <w:proofErr w:type="spellStart"/>
+      <w:r>
+        <w:rPr>
+          <w:sz w:val="24"/>
+          <w:szCs w:val="24"/>
+        </w:rPr>
+        <w:t>En</w:t>
+      </w:r>
+      <w:proofErr w:type="spellEnd"/>
+      <w:r>
+        <w:rPr>
+          <w:sz w:val="24"/>
+          <w:szCs w:val="24"/>
+        </w:rPr>
+        <w:t xml:space="preserve"> route along the Paradise Rd, which parallels the Nisqually River, the ultra-prominence of Mount Rainier was </w:t>
       </w:r>
       <w:r>
         <w:rPr>
@@ -14291,7 +15100,6 @@
           <w:sz w:val="24"/>
           <w:szCs w:val="24"/>
         </w:rPr>
-        <w:lastRenderedPageBreak/>
         <w:t>Legend has it that the name “Paradise” comes from the glorious views of the wildflower meadows common to the area.  The site</w:t>
       </w:r>
       <w:r>
@@ -15164,7 +15972,15 @@
           <w:sz w:val="24"/>
           <w:szCs w:val="24"/>
         </w:rPr>
-        <w:t xml:space="preserve"> and I had done our own practice back home on the snowfield at </w:t>
+        <w:t xml:space="preserve"> and I had done our own practice back </w:t>
+      </w:r>
+      <w:r>
+        <w:rPr>
+          <w:sz w:val="24"/>
+          <w:szCs w:val="24"/>
+        </w:rPr>
+        <w:lastRenderedPageBreak/>
+        <w:t xml:space="preserve">home on the snowfield at </w:t>
       </w:r>
       <w:r>
         <w:rPr>
@@ -15334,7 +16150,6 @@
           <w:sz w:val="24"/>
           <w:szCs w:val="24"/>
         </w:rPr>
-        <w:lastRenderedPageBreak/>
         <w:t>Josh</w:t>
       </w:r>
       <w:r>
@@ -15363,28 +16178,7 @@
           <w:sz w:val="24"/>
           <w:szCs w:val="24"/>
         </w:rPr>
-        <w:t>, and t</w:t>
-      </w:r>
-      <w:r>
-        <w:rPr>
-          <w:sz w:val="24"/>
-          <w:szCs w:val="24"/>
-        </w:rPr>
-        <w:t xml:space="preserve">he plan was to continue </w:t>
-      </w:r>
-      <w:r>
-        <w:rPr>
-          <w:sz w:val="24"/>
-          <w:szCs w:val="24"/>
-        </w:rPr>
-        <w:t>the</w:t>
-      </w:r>
-      <w:r>
-        <w:rPr>
-          <w:sz w:val="24"/>
-          <w:szCs w:val="24"/>
-        </w:rPr>
-        <w:t xml:space="preserve"> ascent at 3:00am.  </w:t>
+        <w:t xml:space="preserve">, and the plan was to continue the ascent at 3:00am.  </w:t>
       </w:r>
       <w:r>
         <w:rPr>
@@ -16060,7 +16854,23 @@
           <w:sz w:val="24"/>
           <w:szCs w:val="24"/>
         </w:rPr>
-        <w:t xml:space="preserve"> we ascended the Ingraham’s Glacier to the Emmon’s Glacier which took us to the 14,180 </w:t>
+        <w:t xml:space="preserve"> we ascended the Ingraham’s Glacier to the </w:t>
+      </w:r>
+      <w:proofErr w:type="spellStart"/>
+      <w:r>
+        <w:rPr>
+          <w:sz w:val="24"/>
+          <w:szCs w:val="24"/>
+        </w:rPr>
+        <w:t>Emmon’s</w:t>
+      </w:r>
+      <w:proofErr w:type="spellEnd"/>
+      <w:r>
+        <w:rPr>
+          <w:sz w:val="24"/>
+          <w:szCs w:val="24"/>
+        </w:rPr>
+        <w:t xml:space="preserve"> Glacier which took us to the 14,180 </w:t>
       </w:r>
       <w:r>
         <w:rPr>
@@ -16097,12 +16907,21 @@
         </w:rPr>
         <w:t xml:space="preserve">.  </w:t>
       </w:r>
-      <w:r>
-        <w:rPr>
-          <w:sz w:val="24"/>
-          <w:szCs w:val="24"/>
-        </w:rPr>
-        <w:t>En route</w:t>
+      <w:proofErr w:type="spellStart"/>
+      <w:r>
+        <w:rPr>
+          <w:sz w:val="24"/>
+          <w:szCs w:val="24"/>
+        </w:rPr>
+        <w:t>En</w:t>
+      </w:r>
+      <w:proofErr w:type="spellEnd"/>
+      <w:r>
+        <w:rPr>
+          <w:sz w:val="24"/>
+          <w:szCs w:val="24"/>
+        </w:rPr>
+        <w:t xml:space="preserve"> route</w:t>
       </w:r>
       <w:r>
         <w:rPr>
@@ -16166,7 +16985,15 @@
           <w:sz w:val="24"/>
           <w:szCs w:val="24"/>
         </w:rPr>
-        <w:t xml:space="preserve">with the larger east crater (the one we stood on) </w:t>
+        <w:t xml:space="preserve">with the larger east </w:t>
+      </w:r>
+      <w:r>
+        <w:rPr>
+          <w:sz w:val="24"/>
+          <w:szCs w:val="24"/>
+        </w:rPr>
+        <w:lastRenderedPageBreak/>
+        <w:t xml:space="preserve">crater (the one we stood on) </w:t>
       </w:r>
       <w:r>
         <w:rPr>
@@ -16525,7 +17352,6 @@
           <w:sz w:val="24"/>
           <w:szCs w:val="24"/>
         </w:rPr>
-        <w:lastRenderedPageBreak/>
         <w:t xml:space="preserve">I </w:t>
       </w:r>
       <w:r>

</xml_diff>